<commit_message>
fix dciodvfy output path
</commit_message>
<xml_diff>
--- a/manual/midi_validation_manual.docx
+++ b/manual/midi_validation_manual.docx
@@ -5120,7 +5120,12 @@
 
 <file path=customXml/item1.xml><?xml version="1.0" encoding="utf-8"?>
 <p:properties xmlns:p="http://schemas.microsoft.com/office/2006/metadata/properties" xmlns:xsi="http://www.w3.org/2001/XMLSchema-instance" xmlns:pc="http://schemas.microsoft.com/office/infopath/2007/PartnerControls">
-  <documentManagement/>
+  <documentManagement>
+    <TaxCatchAll xmlns="e4630c08-604a-4747-8316-79b27a493b54" xsi:nil="true"/>
+    <lcf76f155ced4ddcb4097134ff3c332f xmlns="1eefcffa-2c52-4522-b14d-6b75b9e3d0d3">
+      <Terms xmlns="http://schemas.microsoft.com/office/infopath/2007/PartnerControls"/>
+    </lcf76f155ced4ddcb4097134ff3c332f>
+  </documentManagement>
 </p:properties>
 </file>
 
@@ -5134,19 +5139,26 @@
 </file>
 
 <file path=customXml/item3.xml><?xml version="1.0" encoding="utf-8"?>
-<ct:contentTypeSchema xmlns:ct="http://schemas.microsoft.com/office/2006/metadata/contentType" xmlns:ma="http://schemas.microsoft.com/office/2006/metadata/properties/metaAttributes" ct:_="" ma:_="" ma:contentTypeName="Document" ma:contentTypeID="0x010100FE6AEE5672CE824E976EBB8DF2D39735" ma:contentTypeVersion="4" ma:contentTypeDescription="Create a new document." ma:contentTypeScope="" ma:versionID="1a6b7fb5d6f5b2362b94587ac405df71">
-  <xsd:schema xmlns:xsd="http://www.w3.org/2001/XMLSchema" xmlns:xs="http://www.w3.org/2001/XMLSchema" xmlns:p="http://schemas.microsoft.com/office/2006/metadata/properties" xmlns:ns2="957dd368-8b8e-4bda-a2c8-62733d68d995" targetNamespace="http://schemas.microsoft.com/office/2006/metadata/properties" ma:root="true" ma:fieldsID="59a39c2f9f1c8963639d6a4812b19b9a" ns2:_="">
-    <xsd:import namespace="957dd368-8b8e-4bda-a2c8-62733d68d995"/>
+<ct:contentTypeSchema xmlns:ct="http://schemas.microsoft.com/office/2006/metadata/contentType" xmlns:ma="http://schemas.microsoft.com/office/2006/metadata/properties/metaAttributes" ct:_="" ma:_="" ma:contentTypeName="Document" ma:contentTypeID="0x0101002D2C9450AD49D641A80F5164431D6295" ma:contentTypeVersion="11" ma:contentTypeDescription="Create a new document." ma:contentTypeScope="" ma:versionID="2e4ef515f10bf054053ce7f7037cc8b8">
+  <xsd:schema xmlns:xsd="http://www.w3.org/2001/XMLSchema" xmlns:xs="http://www.w3.org/2001/XMLSchema" xmlns:p="http://schemas.microsoft.com/office/2006/metadata/properties" xmlns:ns2="1eefcffa-2c52-4522-b14d-6b75b9e3d0d3" xmlns:ns3="e4630c08-604a-4747-8316-79b27a493b54" targetNamespace="http://schemas.microsoft.com/office/2006/metadata/properties" ma:root="true" ma:fieldsID="d182c356c96d5c0145ed2db4d55717c3" ns2:_="" ns3:_="">
+    <xsd:import namespace="1eefcffa-2c52-4522-b14d-6b75b9e3d0d3"/>
+    <xsd:import namespace="e4630c08-604a-4747-8316-79b27a493b54"/>
     <xsd:element name="properties">
       <xsd:complexType>
         <xsd:sequence>
           <xsd:element name="documentManagement">
             <xsd:complexType>
               <xsd:all>
+                <xsd:element ref="ns2:lcf76f155ced4ddcb4097134ff3c332f" minOccurs="0"/>
+                <xsd:element ref="ns3:TaxCatchAll" minOccurs="0"/>
                 <xsd:element ref="ns2:MediaServiceMetadata" minOccurs="0"/>
                 <xsd:element ref="ns2:MediaServiceFastMetadata" minOccurs="0"/>
-                <xsd:element ref="ns2:MediaServiceAutoKeyPoints" minOccurs="0"/>
-                <xsd:element ref="ns2:MediaServiceKeyPoints" minOccurs="0"/>
+                <xsd:element ref="ns2:MediaServiceSearchProperties" minOccurs="0"/>
+                <xsd:element ref="ns2:MediaServiceObjectDetectorVersions" minOccurs="0"/>
+                <xsd:element ref="ns2:MediaServiceOCR" minOccurs="0"/>
+                <xsd:element ref="ns2:MediaServiceGenerationTime" minOccurs="0"/>
+                <xsd:element ref="ns2:MediaServiceEventHashCode" minOccurs="0"/>
+                <xsd:element ref="ns2:MediaLengthInSeconds" minOccurs="0"/>
               </xsd:all>
             </xsd:complexType>
           </xsd:element>
@@ -5154,30 +5166,72 @@
       </xsd:complexType>
     </xsd:element>
   </xsd:schema>
-  <xsd:schema xmlns:xsd="http://www.w3.org/2001/XMLSchema" xmlns:xs="http://www.w3.org/2001/XMLSchema" xmlns:dms="http://schemas.microsoft.com/office/2006/documentManagement/types" xmlns:pc="http://schemas.microsoft.com/office/infopath/2007/PartnerControls" targetNamespace="957dd368-8b8e-4bda-a2c8-62733d68d995" elementFormDefault="qualified">
+  <xsd:schema xmlns:xsd="http://www.w3.org/2001/XMLSchema" xmlns:xs="http://www.w3.org/2001/XMLSchema" xmlns:dms="http://schemas.microsoft.com/office/2006/documentManagement/types" xmlns:pc="http://schemas.microsoft.com/office/infopath/2007/PartnerControls" targetNamespace="1eefcffa-2c52-4522-b14d-6b75b9e3d0d3" elementFormDefault="qualified">
     <xsd:import namespace="http://schemas.microsoft.com/office/2006/documentManagement/types"/>
     <xsd:import namespace="http://schemas.microsoft.com/office/infopath/2007/PartnerControls"/>
-    <xsd:element name="MediaServiceMetadata" ma:index="8" nillable="true" ma:displayName="MediaServiceMetadata" ma:hidden="true" ma:internalName="MediaServiceMetadata" ma:readOnly="true">
+    <xsd:element name="lcf76f155ced4ddcb4097134ff3c332f" ma:index="9" nillable="true" ma:taxonomy="true" ma:internalName="lcf76f155ced4ddcb4097134ff3c332f" ma:taxonomyFieldName="MediaServiceImageTags" ma:displayName="Image Tags" ma:readOnly="false" ma:fieldId="{5cf76f15-5ced-4ddc-b409-7134ff3c332f}" ma:taxonomyMulti="true" ma:sspId="53ba2a49-5fb6-4ca6-9d43-a7234480cdf1" ma:termSetId="09814cd3-568e-fe90-9814-8d621ff8fb84" ma:anchorId="fba54fb3-c3e1-fe81-a776-ca4b69148c4d" ma:open="true" ma:isKeyword="false">
+      <xsd:complexType>
+        <xsd:sequence>
+          <xsd:element ref="pc:Terms" minOccurs="0" maxOccurs="1"/>
+        </xsd:sequence>
+      </xsd:complexType>
+    </xsd:element>
+    <xsd:element name="MediaServiceMetadata" ma:index="11" nillable="true" ma:displayName="MediaServiceMetadata" ma:hidden="true" ma:internalName="MediaServiceMetadata" ma:readOnly="true">
       <xsd:simpleType>
         <xsd:restriction base="dms:Note"/>
       </xsd:simpleType>
     </xsd:element>
-    <xsd:element name="MediaServiceFastMetadata" ma:index="9" nillable="true" ma:displayName="MediaServiceFastMetadata" ma:hidden="true" ma:internalName="MediaServiceFastMetadata" ma:readOnly="true">
+    <xsd:element name="MediaServiceFastMetadata" ma:index="12" nillable="true" ma:displayName="MediaServiceFastMetadata" ma:hidden="true" ma:internalName="MediaServiceFastMetadata" ma:readOnly="true">
       <xsd:simpleType>
         <xsd:restriction base="dms:Note"/>
       </xsd:simpleType>
     </xsd:element>
-    <xsd:element name="MediaServiceAutoKeyPoints" ma:index="10" nillable="true" ma:displayName="MediaServiceAutoKeyPoints" ma:hidden="true" ma:internalName="MediaServiceAutoKeyPoints" ma:readOnly="true">
+    <xsd:element name="MediaServiceSearchProperties" ma:index="13" nillable="true" ma:displayName="MediaServiceSearchProperties" ma:hidden="true" ma:internalName="MediaServiceSearchProperties" ma:readOnly="true">
       <xsd:simpleType>
         <xsd:restriction base="dms:Note"/>
       </xsd:simpleType>
     </xsd:element>
-    <xsd:element name="MediaServiceKeyPoints" ma:index="11" nillable="true" ma:displayName="KeyPoints" ma:internalName="MediaServiceKeyPoints" ma:readOnly="true">
+    <xsd:element name="MediaServiceObjectDetectorVersions" ma:index="14" nillable="true" ma:displayName="MediaServiceObjectDetectorVersions" ma:hidden="true" ma:indexed="true" ma:internalName="MediaServiceObjectDetectorVersions" ma:readOnly="true">
+      <xsd:simpleType>
+        <xsd:restriction base="dms:Text"/>
+      </xsd:simpleType>
+    </xsd:element>
+    <xsd:element name="MediaServiceOCR" ma:index="15" nillable="true" ma:displayName="Extracted Text" ma:internalName="MediaServiceOCR" ma:readOnly="true">
       <xsd:simpleType>
         <xsd:restriction base="dms:Note">
           <xsd:maxLength value="255"/>
         </xsd:restriction>
       </xsd:simpleType>
+    </xsd:element>
+    <xsd:element name="MediaServiceGenerationTime" ma:index="16" nillable="true" ma:displayName="MediaServiceGenerationTime" ma:hidden="true" ma:internalName="MediaServiceGenerationTime" ma:readOnly="true">
+      <xsd:simpleType>
+        <xsd:restriction base="dms:Text"/>
+      </xsd:simpleType>
+    </xsd:element>
+    <xsd:element name="MediaServiceEventHashCode" ma:index="17" nillable="true" ma:displayName="MediaServiceEventHashCode" ma:hidden="true" ma:internalName="MediaServiceEventHashCode" ma:readOnly="true">
+      <xsd:simpleType>
+        <xsd:restriction base="dms:Text"/>
+      </xsd:simpleType>
+    </xsd:element>
+    <xsd:element name="MediaLengthInSeconds" ma:index="18" nillable="true" ma:displayName="MediaLengthInSeconds" ma:hidden="true" ma:internalName="MediaLengthInSeconds" ma:readOnly="true">
+      <xsd:simpleType>
+        <xsd:restriction base="dms:Unknown"/>
+      </xsd:simpleType>
+    </xsd:element>
+  </xsd:schema>
+  <xsd:schema xmlns:xsd="http://www.w3.org/2001/XMLSchema" xmlns:xs="http://www.w3.org/2001/XMLSchema" xmlns:dms="http://schemas.microsoft.com/office/2006/documentManagement/types" xmlns:pc="http://schemas.microsoft.com/office/infopath/2007/PartnerControls" targetNamespace="e4630c08-604a-4747-8316-79b27a493b54" elementFormDefault="qualified">
+    <xsd:import namespace="http://schemas.microsoft.com/office/2006/documentManagement/types"/>
+    <xsd:import namespace="http://schemas.microsoft.com/office/infopath/2007/PartnerControls"/>
+    <xsd:element name="TaxCatchAll" ma:index="10" nillable="true" ma:displayName="Taxonomy Catch All Column" ma:hidden="true" ma:list="{c9bba6e2-9bba-4ef2-a1ef-fc80c2c96c16}" ma:internalName="TaxCatchAll" ma:showField="CatchAllData" ma:web="e4630c08-604a-4747-8316-79b27a493b54">
+      <xsd:complexType>
+        <xsd:complexContent>
+          <xsd:extension base="dms:MultiChoiceLookup">
+            <xsd:sequence>
+              <xsd:element name="Value" type="dms:Lookup" maxOccurs="unbounded" minOccurs="0" nillable="true"/>
+            </xsd:sequence>
+          </xsd:extension>
+        </xsd:complexContent>
+      </xsd:complexType>
     </xsd:element>
   </xsd:schema>
   <xsd:schema xmlns="http://schemas.openxmlformats.org/package/2006/metadata/core-properties" xmlns:xsd="http://www.w3.org/2001/XMLSchema" xmlns:xsi="http://www.w3.org/2001/XMLSchema-instance" xmlns:dc="http://purl.org/dc/elements/1.1/" xmlns:dcterms="http://purl.org/dc/terms/" xmlns:odoc="http://schemas.microsoft.com/internal/obd" targetNamespace="http://schemas.openxmlformats.org/package/2006/metadata/core-properties" elementFormDefault="qualified" attributeFormDefault="unqualified" blockDefault="#all">
@@ -5297,19 +5351,5 @@
 </file>
 
 <file path=customXml/itemProps3.xml><?xml version="1.0" encoding="utf-8"?>
-<ds:datastoreItem xmlns:ds="http://schemas.openxmlformats.org/officeDocument/2006/customXml" ds:itemID="{E856648B-CE25-4E30-B408-E65EE8F55B4C}">
-  <ds:schemaRefs>
-    <ds:schemaRef ds:uri="http://schemas.microsoft.com/office/2006/metadata/contentType"/>
-    <ds:schemaRef ds:uri="http://schemas.microsoft.com/office/2006/metadata/properties/metaAttributes"/>
-    <ds:schemaRef ds:uri="http://www.w3.org/2001/XMLSchema"/>
-    <ds:schemaRef ds:uri="http://schemas.microsoft.com/office/2006/metadata/properties"/>
-    <ds:schemaRef ds:uri="957dd368-8b8e-4bda-a2c8-62733d68d995"/>
-    <ds:schemaRef ds:uri="http://schemas.microsoft.com/office/2006/documentManagement/types"/>
-    <ds:schemaRef ds:uri="http://schemas.microsoft.com/office/infopath/2007/PartnerControls"/>
-    <ds:schemaRef ds:uri="http://schemas.openxmlformats.org/package/2006/metadata/core-properties"/>
-    <ds:schemaRef ds:uri="http://purl.org/dc/elements/1.1/"/>
-    <ds:schemaRef ds:uri="http://purl.org/dc/terms/"/>
-    <ds:schemaRef ds:uri="http://schemas.microsoft.com/internal/obd"/>
-  </ds:schemaRefs>
-</ds:datastoreItem>
+<ds:datastoreItem xmlns:ds="http://schemas.openxmlformats.org/officeDocument/2006/customXml" ds:itemID="{E64FE234-9E7C-454E-835C-338CE951F652}"/>
 </file>
</xml_diff>

<commit_message>
Add Dicom3tools installation description in DCIODVFY REPORT
</commit_message>
<xml_diff>
--- a/manual/midi_validation_manual.docx
+++ b/manual/midi_validation_manual.docx
@@ -184,7 +184,7 @@
           <w:noProof/>
         </w:rPr>
         <w:drawing>
-          <wp:inline distT="0" distB="0" distL="0" distR="0" wp14:anchorId="006F46AE" wp14:editId="27B874EC">
+          <wp:inline distT="0" distB="0" distL="0" distR="0" wp14:anchorId="006F46AE" wp14:editId="61C28983">
             <wp:extent cx="5507469" cy="2056632"/>
             <wp:effectExtent l="0" t="0" r="4445" b="1270"/>
             <wp:docPr id="1866755398" name="Picture 1"/>
@@ -250,7 +250,7 @@
           <w:noProof/>
         </w:rPr>
         <w:drawing>
-          <wp:inline distT="0" distB="0" distL="0" distR="0" wp14:anchorId="3BAC8AFE" wp14:editId="0BB1312E">
+          <wp:inline distT="0" distB="0" distL="0" distR="0" wp14:anchorId="3BAC8AFE" wp14:editId="34093EFF">
             <wp:extent cx="5553821" cy="1991148"/>
             <wp:effectExtent l="0" t="0" r="0" b="3175"/>
             <wp:docPr id="53678926" name="Picture 2"/>
@@ -2350,7 +2350,7 @@
           <w:noProof/>
         </w:rPr>
         <w:drawing>
-          <wp:inline distT="0" distB="0" distL="0" distR="0" wp14:anchorId="7DC683F4" wp14:editId="7B4B1D55">
+          <wp:inline distT="0" distB="0" distL="0" distR="0" wp14:anchorId="7DC683F4" wp14:editId="5E7B1CB5">
             <wp:extent cx="6858000" cy="1522095"/>
             <wp:effectExtent l="0" t="0" r="0" b="1905"/>
             <wp:docPr id="2079922163" name="Picture 10"/>
@@ -3044,6 +3044,123 @@
         </w:rPr>
         <w:t>.</w:t>
       </w:r>
+      <w:r>
+        <w:rPr>
+          <w:rFonts w:cstheme="minorHAnsi"/>
+        </w:rPr>
+        <w:t xml:space="preserve"> </w:t>
+      </w:r>
+      <w:hyperlink r:id="rId28" w:history="1">
+        <w:r>
+          <w:rPr>
+            <w:rStyle w:val="Hyperlink"/>
+            <w:rFonts w:cstheme="minorHAnsi"/>
+          </w:rPr>
+          <w:t>Dicom3tools</w:t>
+        </w:r>
+      </w:hyperlink>
+      <w:r>
+        <w:rPr>
+          <w:rFonts w:cstheme="minorHAnsi"/>
+        </w:rPr>
+        <w:t xml:space="preserve"> is a required package for executing the </w:t>
+      </w:r>
+      <w:r>
+        <w:rPr>
+          <w:rFonts w:cstheme="minorHAnsi"/>
+        </w:rPr>
+        <w:t xml:space="preserve">command of </w:t>
+      </w:r>
+      <w:r>
+        <w:rPr>
+          <w:rFonts w:cstheme="minorHAnsi"/>
+        </w:rPr>
+        <w:t>‘</w:t>
+      </w:r>
+      <w:r>
+        <w:rPr>
+          <w:rStyle w:val="s1"/>
+          <w:rFonts w:ascii="Hack Nerd Font" w:hAnsi="Hack Nerd Font"/>
+          <w:color w:val="70AD47" w:themeColor="accent6"/>
+        </w:rPr>
+        <w:t>python</w:t>
+      </w:r>
+      <w:r>
+        <w:rPr>
+          <w:rStyle w:val="apple-converted-space"/>
+          <w:rFonts w:ascii="Hack Nerd Font" w:hAnsi="Hack Nerd Font"/>
+          <w:color w:val="000000"/>
+        </w:rPr>
+        <w:t> </w:t>
+      </w:r>
+      <w:r>
+        <w:rPr>
+          <w:rStyle w:val="s3"/>
+          <w:rFonts w:ascii="Hack Nerd Font" w:hAnsi="Hack Nerd Font"/>
+          <w:color w:val="000000"/>
+          <w:u w:val="single"/>
+        </w:rPr>
+        <w:t>run_dciodvfy.py</w:t>
+      </w:r>
+      <w:r>
+        <w:rPr>
+          <w:rStyle w:val="apple-converted-space"/>
+          <w:rFonts w:ascii="Hack Nerd Font" w:hAnsi="Hack Nerd Font"/>
+          <w:color w:val="000000"/>
+        </w:rPr>
+        <w:t> </w:t>
+      </w:r>
+      <w:proofErr w:type="spellStart"/>
+      <w:r>
+        <w:rPr>
+          <w:rStyle w:val="s3"/>
+          <w:rFonts w:ascii="Hack Nerd Font" w:hAnsi="Hack Nerd Font"/>
+          <w:color w:val="000000"/>
+          <w:u w:val="single"/>
+        </w:rPr>
+        <w:t>config_example_</w:t>
+      </w:r>
+      <w:proofErr w:type="gramStart"/>
+      <w:r>
+        <w:rPr>
+          <w:rStyle w:val="s3"/>
+          <w:rFonts w:ascii="Hack Nerd Font" w:hAnsi="Hack Nerd Font"/>
+          <w:color w:val="000000"/>
+          <w:u w:val="single"/>
+        </w:rPr>
+        <w:t>linux.json</w:t>
+      </w:r>
+      <w:proofErr w:type="spellEnd"/>
+      <w:proofErr w:type="gramEnd"/>
+      <w:r>
+        <w:rPr>
+          <w:rStyle w:val="s3"/>
+          <w:rFonts w:ascii="Hack Nerd Font" w:hAnsi="Hack Nerd Font"/>
+          <w:color w:val="000000"/>
+          <w:u w:val="single"/>
+        </w:rPr>
+        <w:t>’. Dicom3tools also can be installed using “</w:t>
+      </w:r>
+      <w:proofErr w:type="spellStart"/>
+      <w:r>
+        <w:rPr>
+          <w:rStyle w:val="s3"/>
+          <w:rFonts w:ascii="Hack Nerd Font" w:hAnsi="Hack Nerd Font"/>
+          <w:color w:val="000000"/>
+          <w:u w:val="single"/>
+        </w:rPr>
+        <w:t>sudo</w:t>
+      </w:r>
+      <w:proofErr w:type="spellEnd"/>
+      <w:r>
+        <w:rPr>
+          <w:rStyle w:val="s3"/>
+          <w:rFonts w:ascii="Hack Nerd Font" w:hAnsi="Hack Nerd Font"/>
+          <w:color w:val="000000"/>
+          <w:u w:val="single"/>
+        </w:rPr>
+        <w:t xml:space="preserve"> apt install dicom3tools” on Linux.</w:t>
+      </w:r>
     </w:p>
     <w:p/>
     <w:tbl>
@@ -3821,7 +3938,7 @@
       </w:r>
     </w:p>
     <w:sectPr>
-      <w:footerReference w:type="default" r:id="rId28"/>
+      <w:footerReference w:type="default" r:id="rId29"/>
       <w:pgSz w:w="12240" w:h="15840"/>
       <w:pgMar w:top="720" w:right="720" w:bottom="720" w:left="720" w:header="720" w:footer="720" w:gutter="0"/>
       <w:cols w:space="720"/>
@@ -5474,6 +5591,33 @@
       <w:spacing w:after="0" w:line="240" w:lineRule="auto"/>
     </w:pPr>
   </w:style>
+  <w:style w:type="character" w:customStyle="1" w:styleId="s1">
+    <w:name w:val="s1"/>
+    <w:basedOn w:val="DefaultParagraphFont"/>
+    <w:rsid w:val="004E6C4D"/>
+  </w:style>
+  <w:style w:type="character" w:customStyle="1" w:styleId="apple-converted-space">
+    <w:name w:val="apple-converted-space"/>
+    <w:basedOn w:val="DefaultParagraphFont"/>
+    <w:rsid w:val="004E6C4D"/>
+  </w:style>
+  <w:style w:type="character" w:customStyle="1" w:styleId="s3">
+    <w:name w:val="s3"/>
+    <w:basedOn w:val="DefaultParagraphFont"/>
+    <w:rsid w:val="004E6C4D"/>
+  </w:style>
+  <w:style w:type="character" w:styleId="FollowedHyperlink">
+    <w:name w:val="FollowedHyperlink"/>
+    <w:basedOn w:val="DefaultParagraphFont"/>
+    <w:uiPriority w:val="99"/>
+    <w:semiHidden/>
+    <w:unhideWhenUsed/>
+    <w:rsid w:val="004E6C4D"/>
+    <w:rPr>
+      <w:color w:val="954F72" w:themeColor="followedHyperlink"/>
+      <w:u w:val="single"/>
+    </w:rPr>
+  </w:style>
 </w:styles>
 </file>
 
@@ -5739,26 +5883,6 @@
 </file>
 
 <file path=customXml/item1.xml><?xml version="1.0" encoding="utf-8"?>
-<?mso-contentType ?>
-<FormTemplates xmlns="http://schemas.microsoft.com/sharepoint/v3/contenttype/forms">
-  <Display>DocumentLibraryForm</Display>
-  <Edit>DocumentLibraryForm</Edit>
-  <New>DocumentLibraryForm</New>
-</FormTemplates>
-</file>
-
-<file path=customXml/item2.xml><?xml version="1.0" encoding="utf-8"?>
-<p:properties xmlns:p="http://schemas.microsoft.com/office/2006/metadata/properties" xmlns:xsi="http://www.w3.org/2001/XMLSchema-instance" xmlns:pc="http://schemas.microsoft.com/office/infopath/2007/PartnerControls">
-  <documentManagement>
-    <TaxCatchAll xmlns="e4630c08-604a-4747-8316-79b27a493b54" xsi:nil="true"/>
-    <lcf76f155ced4ddcb4097134ff3c332f xmlns="1eefcffa-2c52-4522-b14d-6b75b9e3d0d3">
-      <Terms xmlns="http://schemas.microsoft.com/office/infopath/2007/PartnerControls"/>
-    </lcf76f155ced4ddcb4097134ff3c332f>
-  </documentManagement>
-</p:properties>
-</file>
-
-<file path=customXml/item3.xml><?xml version="1.0" encoding="utf-8"?>
 <ct:contentTypeSchema xmlns:ct="http://schemas.microsoft.com/office/2006/metadata/contentType" xmlns:ma="http://schemas.microsoft.com/office/2006/metadata/properties/metaAttributes" ct:_="" ma:_="" ma:contentTypeName="Document" ma:contentTypeID="0x0101002D2C9450AD49D641A80F5164431D6295" ma:contentTypeVersion="11" ma:contentTypeDescription="Create a new document." ma:contentTypeScope="" ma:versionID="2e4ef515f10bf054053ce7f7037cc8b8">
   <xsd:schema xmlns:xsd="http://www.w3.org/2001/XMLSchema" xmlns:xs="http://www.w3.org/2001/XMLSchema" xmlns:p="http://schemas.microsoft.com/office/2006/metadata/properties" xmlns:ns2="1eefcffa-2c52-4522-b14d-6b75b9e3d0d3" xmlns:ns3="e4630c08-604a-4747-8316-79b27a493b54" targetNamespace="http://schemas.microsoft.com/office/2006/metadata/properties" ma:root="true" ma:fieldsID="d182c356c96d5c0145ed2db4d55717c3" ns2:_="" ns3:_="">
     <xsd:import namespace="1eefcffa-2c52-4522-b14d-6b75b9e3d0d3"/>
@@ -5953,26 +6077,27 @@
 </ct:contentTypeSchema>
 </file>
 
-<file path=customXml/itemProps1.xml><?xml version="1.0" encoding="utf-8"?>
-<ds:datastoreItem xmlns:ds="http://schemas.openxmlformats.org/officeDocument/2006/customXml" ds:itemID="{D7D14777-938E-4E80-87A2-57550742FE95}">
-  <ds:schemaRefs>
-    <ds:schemaRef ds:uri="http://schemas.microsoft.com/sharepoint/v3/contenttype/forms"/>
-  </ds:schemaRefs>
-</ds:datastoreItem>
+<file path=customXml/item2.xml><?xml version="1.0" encoding="utf-8"?>
+<?mso-contentType ?>
+<FormTemplates xmlns="http://schemas.microsoft.com/sharepoint/v3/contenttype/forms">
+  <Display>DocumentLibraryForm</Display>
+  <Edit>DocumentLibraryForm</Edit>
+  <New>DocumentLibraryForm</New>
+</FormTemplates>
 </file>
 
-<file path=customXml/itemProps2.xml><?xml version="1.0" encoding="utf-8"?>
-<ds:datastoreItem xmlns:ds="http://schemas.openxmlformats.org/officeDocument/2006/customXml" ds:itemID="{912EA357-46F9-46F1-8C45-0E5716D7F256}">
-  <ds:schemaRefs>
-    <ds:schemaRef ds:uri="http://schemas.microsoft.com/office/2006/metadata/properties"/>
-    <ds:schemaRef ds:uri="http://schemas.microsoft.com/office/infopath/2007/PartnerControls"/>
-    <ds:schemaRef ds:uri="e4630c08-604a-4747-8316-79b27a493b54"/>
-    <ds:schemaRef ds:uri="1eefcffa-2c52-4522-b14d-6b75b9e3d0d3"/>
-  </ds:schemaRefs>
-</ds:datastoreItem>
+<file path=customXml/item3.xml><?xml version="1.0" encoding="utf-8"?>
+<p:properties xmlns:p="http://schemas.microsoft.com/office/2006/metadata/properties" xmlns:xsi="http://www.w3.org/2001/XMLSchema-instance" xmlns:pc="http://schemas.microsoft.com/office/infopath/2007/PartnerControls">
+  <documentManagement>
+    <TaxCatchAll xmlns="e4630c08-604a-4747-8316-79b27a493b54" xsi:nil="true"/>
+    <lcf76f155ced4ddcb4097134ff3c332f xmlns="1eefcffa-2c52-4522-b14d-6b75b9e3d0d3">
+      <Terms xmlns="http://schemas.microsoft.com/office/infopath/2007/PartnerControls"/>
+    </lcf76f155ced4ddcb4097134ff3c332f>
+  </documentManagement>
+</p:properties>
 </file>
 
-<file path=customXml/itemProps3.xml><?xml version="1.0" encoding="utf-8"?>
+<file path=customXml/itemProps1.xml><?xml version="1.0" encoding="utf-8"?>
 <ds:datastoreItem xmlns:ds="http://schemas.openxmlformats.org/officeDocument/2006/customXml" ds:itemID="{E64FE234-9E7C-454E-835C-338CE951F652}">
   <ds:schemaRefs>
     <ds:schemaRef ds:uri="http://schemas.microsoft.com/office/2006/metadata/contentType"/>
@@ -5989,4 +6114,23 @@
     <ds:schemaRef ds:uri="http://schemas.microsoft.com/internal/obd"/>
   </ds:schemaRefs>
 </ds:datastoreItem>
+</file>
+
+<file path=customXml/itemProps2.xml><?xml version="1.0" encoding="utf-8"?>
+<ds:datastoreItem xmlns:ds="http://schemas.openxmlformats.org/officeDocument/2006/customXml" ds:itemID="{D7D14777-938E-4E80-87A2-57550742FE95}">
+  <ds:schemaRefs>
+    <ds:schemaRef ds:uri="http://schemas.microsoft.com/sharepoint/v3/contenttype/forms"/>
+  </ds:schemaRefs>
+</ds:datastoreItem>
+</file>
+
+<file path=customXml/itemProps3.xml><?xml version="1.0" encoding="utf-8"?>
+<ds:datastoreItem xmlns:ds="http://schemas.openxmlformats.org/officeDocument/2006/customXml" ds:itemID="{912EA357-46F9-46F1-8C45-0E5716D7F256}">
+  <ds:schemaRefs>
+    <ds:schemaRef ds:uri="http://schemas.microsoft.com/office/2006/metadata/properties"/>
+    <ds:schemaRef ds:uri="http://schemas.microsoft.com/office/infopath/2007/PartnerControls"/>
+    <ds:schemaRef ds:uri="e4630c08-604a-4747-8316-79b27a493b54"/>
+    <ds:schemaRef ds:uri="1eefcffa-2c52-4522-b14d-6b75b9e3d0d3"/>
+  </ds:schemaRefs>
+</ds:datastoreItem>
 </file>
</xml_diff>

<commit_message>
update the manu - add instruction of installing Dicom3tools for Linux
</commit_message>
<xml_diff>
--- a/manual/midi_validation_manual.docx
+++ b/manual/midi_validation_manual.docx
@@ -1,6 +1,6 @@
 
 <file path=word/document.xml><?xml version="1.0" encoding="utf-8"?>
-<w:document xmlns:wpc="http://schemas.microsoft.com/office/word/2010/wordprocessingCanvas" xmlns:cx="http://schemas.microsoft.com/office/drawing/2014/chartex" xmlns:cx1="http://schemas.microsoft.com/office/drawing/2015/9/8/chartex" xmlns:cx2="http://schemas.microsoft.com/office/drawing/2015/10/21/chartex" xmlns:cx3="http://schemas.microsoft.com/office/drawing/2016/5/9/chartex" xmlns:cx4="http://schemas.microsoft.com/office/drawing/2016/5/10/chartex" xmlns:cx5="http://schemas.microsoft.com/office/drawing/2016/5/11/chartex" xmlns:cx6="http://schemas.microsoft.com/office/drawing/2016/5/12/chartex" xmlns:cx7="http://schemas.microsoft.com/office/drawing/2016/5/13/chartex" xmlns:cx8="http://schemas.microsoft.com/office/drawing/2016/5/14/chartex" xmlns:mc="http://schemas.openxmlformats.org/markup-compatibility/2006" xmlns:aink="http://schemas.microsoft.com/office/drawing/2016/ink" xmlns:am3d="http://schemas.microsoft.com/office/drawing/2017/model3d" xmlns:o="urn:schemas-microsoft-com:office:office" xmlns:oel="http://schemas.microsoft.com/office/2019/extlst" xmlns:r="http://schemas.openxmlformats.org/officeDocument/2006/relationships" xmlns:m="http://schemas.openxmlformats.org/officeDocument/2006/math" xmlns:v="urn:schemas-microsoft-com:vml" xmlns:wp14="http://schemas.microsoft.com/office/word/2010/wordprocessingDrawing" xmlns:wp="http://schemas.openxmlformats.org/drawingml/2006/wordprocessingDrawing" xmlns:w10="urn:schemas-microsoft-com:office:word" xmlns:w="http://schemas.openxmlformats.org/wordprocessingml/2006/main" xmlns:w14="http://schemas.microsoft.com/office/word/2010/wordml" xmlns:w15="http://schemas.microsoft.com/office/word/2012/wordml" xmlns:w16cex="http://schemas.microsoft.com/office/word/2018/wordml/cex" xmlns:w16cid="http://schemas.microsoft.com/office/word/2016/wordml/cid" xmlns:w16="http://schemas.microsoft.com/office/word/2018/wordml" xmlns:w16sdtdh="http://schemas.microsoft.com/office/word/2020/wordml/sdtdatahash" xmlns:w16se="http://schemas.microsoft.com/office/word/2015/wordml/symex" xmlns:wpg="http://schemas.microsoft.com/office/word/2010/wordprocessingGroup" xmlns:wpi="http://schemas.microsoft.com/office/word/2010/wordprocessingInk" xmlns:wne="http://schemas.microsoft.com/office/word/2006/wordml" xmlns:wps="http://schemas.microsoft.com/office/word/2010/wordprocessingShape" mc:Ignorable="w14 w15 w16se w16cid w16 w16cex w16sdtdh wp14">
+<w:document xmlns:wpc="http://schemas.microsoft.com/office/word/2010/wordprocessingCanvas" xmlns:cx="http://schemas.microsoft.com/office/drawing/2014/chartex" xmlns:cx1="http://schemas.microsoft.com/office/drawing/2015/9/8/chartex" xmlns:cx2="http://schemas.microsoft.com/office/drawing/2015/10/21/chartex" xmlns:cx3="http://schemas.microsoft.com/office/drawing/2016/5/9/chartex" xmlns:cx4="http://schemas.microsoft.com/office/drawing/2016/5/10/chartex" xmlns:cx5="http://schemas.microsoft.com/office/drawing/2016/5/11/chartex" xmlns:cx6="http://schemas.microsoft.com/office/drawing/2016/5/12/chartex" xmlns:cx7="http://schemas.microsoft.com/office/drawing/2016/5/13/chartex" xmlns:cx8="http://schemas.microsoft.com/office/drawing/2016/5/14/chartex" xmlns:mc="http://schemas.openxmlformats.org/markup-compatibility/2006" xmlns:aink="http://schemas.microsoft.com/office/drawing/2016/ink" xmlns:am3d="http://schemas.microsoft.com/office/drawing/2017/model3d" xmlns:o="urn:schemas-microsoft-com:office:office" xmlns:oel="http://schemas.microsoft.com/office/2019/extlst" xmlns:r="http://schemas.openxmlformats.org/officeDocument/2006/relationships" xmlns:m="http://schemas.openxmlformats.org/officeDocument/2006/math" xmlns:v="urn:schemas-microsoft-com:vml" xmlns:wp14="http://schemas.microsoft.com/office/word/2010/wordprocessingDrawing" xmlns:wp="http://schemas.openxmlformats.org/drawingml/2006/wordprocessingDrawing" xmlns:w10="urn:schemas-microsoft-com:office:word" xmlns:w="http://schemas.openxmlformats.org/wordprocessingml/2006/main" xmlns:w14="http://schemas.microsoft.com/office/word/2010/wordml" xmlns:w15="http://schemas.microsoft.com/office/word/2012/wordml" xmlns:w16cex="http://schemas.microsoft.com/office/word/2018/wordml/cex" xmlns:w16cid="http://schemas.microsoft.com/office/word/2016/wordml/cid" xmlns:w16="http://schemas.microsoft.com/office/word/2018/wordml" xmlns:w16du="http://schemas.microsoft.com/office/word/2023/wordml/word16du" xmlns:w16sdtdh="http://schemas.microsoft.com/office/word/2020/wordml/sdtdatahash" xmlns:w16sdtfl="http://schemas.microsoft.com/office/word/2024/wordml/sdtformatlock" xmlns:w16se="http://schemas.microsoft.com/office/word/2015/wordml/symex" xmlns:wpg="http://schemas.microsoft.com/office/word/2010/wordprocessingGroup" xmlns:wpi="http://schemas.microsoft.com/office/word/2010/wordprocessingInk" xmlns:wne="http://schemas.microsoft.com/office/word/2006/wordml" xmlns:wps="http://schemas.microsoft.com/office/word/2010/wordprocessingShape" mc:Ignorable="w14 w15 w16se w16cid w16 w16cex w16sdtdh w16sdtfl w16du wp14">
   <w:body>
     <w:p>
       <w:pPr>
@@ -184,7 +184,7 @@
           <w:noProof/>
         </w:rPr>
         <w:drawing>
-          <wp:inline distT="0" distB="0" distL="0" distR="0" wp14:anchorId="006F46AE" wp14:editId="61C28983">
+          <wp:inline distT="0" distB="0" distL="0" distR="0" wp14:anchorId="006F46AE" wp14:editId="4C24BFBE">
             <wp:extent cx="5507469" cy="2056632"/>
             <wp:effectExtent l="0" t="0" r="4445" b="1270"/>
             <wp:docPr id="1866755398" name="Picture 1"/>
@@ -250,7 +250,7 @@
           <w:noProof/>
         </w:rPr>
         <w:drawing>
-          <wp:inline distT="0" distB="0" distL="0" distR="0" wp14:anchorId="3BAC8AFE" wp14:editId="34093EFF">
+          <wp:inline distT="0" distB="0" distL="0" distR="0" wp14:anchorId="3BAC8AFE" wp14:editId="1ED77EB6">
             <wp:extent cx="5553821" cy="1991148"/>
             <wp:effectExtent l="0" t="0" r="0" b="3175"/>
             <wp:docPr id="53678926" name="Picture 2"/>
@@ -2188,18 +2188,10 @@
         <w:t xml:space="preserve"> </w:t>
       </w:r>
       <w:r>
-        <w:t xml:space="preserve">When all records are validated, </w:t>
-      </w:r>
-      <w:proofErr w:type="gramStart"/>
-      <w:r>
-        <w:t>s</w:t>
-      </w:r>
-      <w:r>
-        <w:t>ave</w:t>
-      </w:r>
-      <w:proofErr w:type="gramEnd"/>
-      <w:r>
-        <w:t xml:space="preserve"> and run the import script</w:t>
+        <w:t>When all records are validated, s</w:t>
+      </w:r>
+      <w:r>
+        <w:t>ave and run the import script</w:t>
       </w:r>
       <w:r>
         <w:t>.</w:t>
@@ -2305,13 +2297,8 @@
       <w:r>
         <w:t xml:space="preserve">, the discrepancy </w:t>
       </w:r>
-      <w:proofErr w:type="gramStart"/>
-      <w:r>
-        <w:t>report</w:t>
-      </w:r>
-      <w:proofErr w:type="gramEnd"/>
-      <w:r>
-        <w:t xml:space="preserve"> and a scoring report</w:t>
+      <w:r>
+        <w:t>report and a scoring report</w:t>
       </w:r>
       <w:r>
         <w:t xml:space="preserve"> with multiple tabs </w:t>
@@ -2350,7 +2337,7 @@
           <w:noProof/>
         </w:rPr>
         <w:drawing>
-          <wp:inline distT="0" distB="0" distL="0" distR="0" wp14:anchorId="7DC683F4" wp14:editId="5E7B1CB5">
+          <wp:inline distT="0" distB="0" distL="0" distR="0" wp14:anchorId="7DC683F4" wp14:editId="3190E615">
             <wp:extent cx="6858000" cy="1522095"/>
             <wp:effectExtent l="0" t="0" r="0" b="1905"/>
             <wp:docPr id="2079922163" name="Picture 10"/>
@@ -3011,7 +2998,10 @@
     <w:p>
       <w:pPr>
         <w:rPr>
-          <w:rFonts w:cstheme="minorHAnsi"/>
+          <w:rStyle w:val="s3"/>
+          <w:rFonts w:ascii="Hack Nerd Font" w:hAnsi="Hack Nerd Font"/>
+          <w:color w:val="000000"/>
+          <w:u w:val="single"/>
         </w:rPr>
       </w:pPr>
       <w:r>
@@ -3139,9 +3129,66 @@
           <w:color w:val="000000"/>
           <w:u w:val="single"/>
         </w:rPr>
-        <w:t>’. Dicom3tools also can be installed using “</w:t>
-      </w:r>
-      <w:proofErr w:type="spellStart"/>
+        <w:t xml:space="preserve">’. </w:t>
+      </w:r>
+    </w:p>
+    <w:p>
+      <w:pPr>
+        <w:rPr>
+          <w:rStyle w:val="s3"/>
+          <w:rFonts w:cstheme="minorHAnsi"/>
+          <w:color w:val="000000"/>
+          <w:u w:val="single"/>
+        </w:rPr>
+      </w:pPr>
+      <w:r>
+        <w:rPr>
+          <w:rStyle w:val="s3"/>
+          <w:rFonts w:cstheme="minorHAnsi"/>
+          <w:color w:val="000000"/>
+          <w:u w:val="single"/>
+        </w:rPr>
+        <w:t>Dicom3tools installation:</w:t>
+      </w:r>
+    </w:p>
+    <w:p>
+      <w:pPr>
+        <w:pStyle w:val="ListParagraph"/>
+        <w:numPr>
+          <w:ilvl w:val="0"/>
+          <w:numId w:val="23"/>
+        </w:numPr>
+        <w:rPr>
+          <w:rStyle w:val="s3"/>
+          <w:rFonts w:cstheme="minorHAnsi"/>
+          <w:sz w:val="20"/>
+          <w:szCs w:val="20"/>
+        </w:rPr>
+      </w:pPr>
+      <w:r>
+        <w:rPr>
+          <w:rStyle w:val="s3"/>
+          <w:rFonts w:cstheme="minorHAnsi"/>
+          <w:color w:val="000000"/>
+          <w:sz w:val="20"/>
+          <w:szCs w:val="20"/>
+          <w:u w:val="single"/>
+        </w:rPr>
+        <w:t xml:space="preserve">For MacOS: </w:t>
+      </w:r>
+    </w:p>
+    <w:p>
+      <w:pPr>
+        <w:pStyle w:val="ListParagraph"/>
+        <w:numPr>
+          <w:ilvl w:val="1"/>
+          <w:numId w:val="23"/>
+        </w:numPr>
+        <w:rPr>
+          <w:rStyle w:val="s3"/>
+          <w:rFonts w:cstheme="minorHAnsi"/>
+        </w:rPr>
+      </w:pPr>
       <w:r>
         <w:rPr>
           <w:rStyle w:val="s3"/>
@@ -3149,9 +3196,9 @@
           <w:color w:val="000000"/>
           <w:u w:val="single"/>
         </w:rPr>
-        <w:t>sudo</w:t>
-      </w:r>
-      <w:proofErr w:type="spellEnd"/>
+        <w:t>Dicom3tools also can be installed using “</w:t>
+      </w:r>
+      <w:proofErr w:type="spellStart"/>
       <w:r>
         <w:rPr>
           <w:rStyle w:val="s3"/>
@@ -3159,10 +3206,753 @@
           <w:color w:val="000000"/>
           <w:u w:val="single"/>
         </w:rPr>
+        <w:t>sudo</w:t>
+      </w:r>
+      <w:proofErr w:type="spellEnd"/>
+      <w:r>
+        <w:rPr>
+          <w:rStyle w:val="s3"/>
+          <w:rFonts w:ascii="Hack Nerd Font" w:hAnsi="Hack Nerd Font"/>
+          <w:color w:val="000000"/>
+          <w:u w:val="single"/>
+        </w:rPr>
         <w:t xml:space="preserve"> apt install dicom3tools” on Linux.</w:t>
       </w:r>
     </w:p>
-    <w:p/>
+    <w:p>
+      <w:pPr>
+        <w:pStyle w:val="ListParagraph"/>
+        <w:numPr>
+          <w:ilvl w:val="0"/>
+          <w:numId w:val="23"/>
+        </w:numPr>
+        <w:rPr>
+          <w:rFonts w:ascii="Times New Roman" w:hAnsi="Times New Roman" w:cs="Times New Roman"/>
+          <w:sz w:val="20"/>
+          <w:szCs w:val="20"/>
+        </w:rPr>
+      </w:pPr>
+      <w:r>
+        <w:rPr>
+          <w:rFonts w:ascii="Times New Roman" w:hAnsi="Times New Roman" w:cs="Times New Roman"/>
+          <w:sz w:val="20"/>
+          <w:szCs w:val="20"/>
+        </w:rPr>
+        <w:t xml:space="preserve">For Linux (assuming install </w:t>
+      </w:r>
+      <w:hyperlink r:id="rId29" w:history="1">
+        <w:r>
+          <w:rPr>
+            <w:rStyle w:val="Hyperlink"/>
+            <w:rFonts w:ascii="Times New Roman" w:hAnsi="Times New Roman" w:cs="Times New Roman"/>
+            <w:sz w:val="20"/>
+            <w:szCs w:val="20"/>
+            <w:shd w:val="clear" w:color="auto" w:fill="FFFF00"/>
+          </w:rPr>
+          <w:t>dicom3tools_1.00.snapshot.20250128115421.tar.bz2</w:t>
+        </w:r>
+      </w:hyperlink>
+      <w:r>
+        <w:rPr>
+          <w:rFonts w:ascii="Times New Roman" w:hAnsi="Times New Roman" w:cs="Times New Roman"/>
+          <w:sz w:val="20"/>
+          <w:szCs w:val="20"/>
+        </w:rPr>
+        <w:t>), need to rebuild from the source</w:t>
+      </w:r>
+      <w:r>
+        <w:rPr>
+          <w:rFonts w:ascii="Times New Roman" w:hAnsi="Times New Roman" w:cs="Times New Roman"/>
+          <w:sz w:val="20"/>
+          <w:szCs w:val="20"/>
+        </w:rPr>
+        <w:t>:</w:t>
+      </w:r>
+    </w:p>
+    <w:p>
+      <w:pPr>
+        <w:pStyle w:val="ListParagraph"/>
+        <w:ind w:left="1080"/>
+        <w:rPr>
+          <w:rFonts w:ascii="Times New Roman" w:hAnsi="Times New Roman" w:cs="Times New Roman"/>
+          <w:color w:val="70AD47" w:themeColor="accent6"/>
+          <w:sz w:val="20"/>
+          <w:szCs w:val="20"/>
+          <w:shd w:val="clear" w:color="auto" w:fill="FFFFFF"/>
+        </w:rPr>
+      </w:pPr>
+      <w:proofErr w:type="spellStart"/>
+      <w:r>
+        <w:rPr>
+          <w:rFonts w:ascii="Times New Roman" w:hAnsi="Times New Roman" w:cs="Times New Roman"/>
+          <w:color w:val="70AD47" w:themeColor="accent6"/>
+          <w:sz w:val="20"/>
+          <w:szCs w:val="20"/>
+          <w:shd w:val="clear" w:color="auto" w:fill="FFFFFF"/>
+        </w:rPr>
+        <w:t>sudo</w:t>
+      </w:r>
+      <w:proofErr w:type="spellEnd"/>
+      <w:r>
+        <w:rPr>
+          <w:rFonts w:ascii="Times New Roman" w:hAnsi="Times New Roman" w:cs="Times New Roman"/>
+          <w:color w:val="70AD47" w:themeColor="accent6"/>
+          <w:sz w:val="20"/>
+          <w:szCs w:val="20"/>
+          <w:shd w:val="clear" w:color="auto" w:fill="FFFFFF"/>
+        </w:rPr>
+        <w:t xml:space="preserve"> apt install </w:t>
+      </w:r>
+      <w:proofErr w:type="spellStart"/>
+      <w:r>
+        <w:rPr>
+          <w:rFonts w:ascii="Times New Roman" w:hAnsi="Times New Roman" w:cs="Times New Roman"/>
+          <w:color w:val="70AD47" w:themeColor="accent6"/>
+          <w:sz w:val="20"/>
+          <w:szCs w:val="20"/>
+          <w:shd w:val="clear" w:color="auto" w:fill="FFFFFF"/>
+        </w:rPr>
+        <w:t>wget</w:t>
+      </w:r>
+      <w:proofErr w:type="spellEnd"/>
+      <w:r>
+        <w:rPr>
+          <w:rFonts w:ascii="Times New Roman" w:hAnsi="Times New Roman" w:cs="Times New Roman"/>
+          <w:color w:val="70AD47" w:themeColor="accent6"/>
+          <w:sz w:val="20"/>
+          <w:szCs w:val="20"/>
+        </w:rPr>
+        <w:br/>
+      </w:r>
+      <w:r>
+        <w:rPr>
+          <w:rFonts w:ascii="Times New Roman" w:hAnsi="Times New Roman" w:cs="Times New Roman"/>
+          <w:color w:val="70AD47" w:themeColor="accent6"/>
+          <w:sz w:val="20"/>
+          <w:szCs w:val="20"/>
+          <w:shd w:val="clear" w:color="auto" w:fill="FFFFFF"/>
+        </w:rPr>
+        <w:t>wget</w:t>
+      </w:r>
+      <w:r>
+        <w:rPr>
+          <w:rStyle w:val="apple-converted-space"/>
+          <w:rFonts w:ascii="Times New Roman" w:hAnsi="Times New Roman" w:cs="Times New Roman"/>
+          <w:color w:val="70AD47" w:themeColor="accent6"/>
+          <w:sz w:val="20"/>
+          <w:szCs w:val="20"/>
+          <w:shd w:val="clear" w:color="auto" w:fill="FFFFFF"/>
+        </w:rPr>
+        <w:t> </w:t>
+      </w:r>
+      <w:r>
+        <w:rPr>
+          <w:rFonts w:ascii="Times New Roman" w:hAnsi="Times New Roman" w:cs="Times New Roman"/>
+          <w:color w:val="70AD47" w:themeColor="accent6"/>
+          <w:sz w:val="20"/>
+          <w:szCs w:val="20"/>
+        </w:rPr>
+        <w:t>https://www.dclunie.com/dicom3tools/workinprogress/dicom3tools_1.00.snapshot.20250128115421.tar.bz2</w:t>
+      </w:r>
+      <w:r>
+        <w:rPr>
+          <w:rFonts w:ascii="Times New Roman" w:hAnsi="Times New Roman" w:cs="Times New Roman"/>
+          <w:color w:val="70AD47" w:themeColor="accent6"/>
+          <w:sz w:val="20"/>
+          <w:szCs w:val="20"/>
+        </w:rPr>
+        <w:br/>
+      </w:r>
+      <w:proofErr w:type="spellStart"/>
+      <w:r>
+        <w:rPr>
+          <w:rFonts w:ascii="Times New Roman" w:hAnsi="Times New Roman" w:cs="Times New Roman"/>
+          <w:color w:val="70AD47" w:themeColor="accent6"/>
+          <w:sz w:val="20"/>
+          <w:szCs w:val="20"/>
+          <w:shd w:val="clear" w:color="auto" w:fill="FFFFFF"/>
+        </w:rPr>
+        <w:t>sudo</w:t>
+      </w:r>
+      <w:proofErr w:type="spellEnd"/>
+      <w:r>
+        <w:rPr>
+          <w:rFonts w:ascii="Times New Roman" w:hAnsi="Times New Roman" w:cs="Times New Roman"/>
+          <w:color w:val="70AD47" w:themeColor="accent6"/>
+          <w:sz w:val="20"/>
+          <w:szCs w:val="20"/>
+          <w:shd w:val="clear" w:color="auto" w:fill="FFFFFF"/>
+        </w:rPr>
+        <w:t xml:space="preserve"> apt-get -y install bzip2</w:t>
+      </w:r>
+      <w:r>
+        <w:rPr>
+          <w:rFonts w:ascii="Times New Roman" w:hAnsi="Times New Roman" w:cs="Times New Roman"/>
+          <w:color w:val="70AD47" w:themeColor="accent6"/>
+          <w:sz w:val="20"/>
+          <w:szCs w:val="20"/>
+        </w:rPr>
+        <w:br/>
+      </w:r>
+      <w:proofErr w:type="spellStart"/>
+      <w:r>
+        <w:rPr>
+          <w:rFonts w:ascii="Times New Roman" w:hAnsi="Times New Roman" w:cs="Times New Roman"/>
+          <w:color w:val="70AD47" w:themeColor="accent6"/>
+          <w:sz w:val="20"/>
+          <w:szCs w:val="20"/>
+          <w:shd w:val="clear" w:color="auto" w:fill="FFFFFF"/>
+        </w:rPr>
+        <w:t>sudo</w:t>
+      </w:r>
+      <w:proofErr w:type="spellEnd"/>
+      <w:r>
+        <w:rPr>
+          <w:rFonts w:ascii="Times New Roman" w:hAnsi="Times New Roman" w:cs="Times New Roman"/>
+          <w:color w:val="70AD47" w:themeColor="accent6"/>
+          <w:sz w:val="20"/>
+          <w:szCs w:val="20"/>
+          <w:shd w:val="clear" w:color="auto" w:fill="FFFFFF"/>
+        </w:rPr>
+        <w:t xml:space="preserve"> apt-get -y install g++</w:t>
+      </w:r>
+      <w:r>
+        <w:rPr>
+          <w:rFonts w:ascii="Times New Roman" w:hAnsi="Times New Roman" w:cs="Times New Roman"/>
+          <w:color w:val="70AD47" w:themeColor="accent6"/>
+          <w:sz w:val="20"/>
+          <w:szCs w:val="20"/>
+        </w:rPr>
+        <w:br/>
+      </w:r>
+      <w:proofErr w:type="spellStart"/>
+      <w:r>
+        <w:rPr>
+          <w:rFonts w:ascii="Times New Roman" w:hAnsi="Times New Roman" w:cs="Times New Roman"/>
+          <w:color w:val="70AD47" w:themeColor="accent6"/>
+          <w:sz w:val="20"/>
+          <w:szCs w:val="20"/>
+          <w:shd w:val="clear" w:color="auto" w:fill="FFFFFF"/>
+        </w:rPr>
+        <w:t>sudo</w:t>
+      </w:r>
+      <w:proofErr w:type="spellEnd"/>
+      <w:r>
+        <w:rPr>
+          <w:rFonts w:ascii="Times New Roman" w:hAnsi="Times New Roman" w:cs="Times New Roman"/>
+          <w:color w:val="70AD47" w:themeColor="accent6"/>
+          <w:sz w:val="20"/>
+          <w:szCs w:val="20"/>
+          <w:shd w:val="clear" w:color="auto" w:fill="FFFFFF"/>
+        </w:rPr>
+        <w:t xml:space="preserve"> apt-get -y install make</w:t>
+      </w:r>
+      <w:r>
+        <w:rPr>
+          <w:rFonts w:ascii="Times New Roman" w:hAnsi="Times New Roman" w:cs="Times New Roman"/>
+          <w:color w:val="70AD47" w:themeColor="accent6"/>
+          <w:sz w:val="20"/>
+          <w:szCs w:val="20"/>
+        </w:rPr>
+        <w:br/>
+      </w:r>
+      <w:proofErr w:type="spellStart"/>
+      <w:r>
+        <w:rPr>
+          <w:rFonts w:ascii="Times New Roman" w:hAnsi="Times New Roman" w:cs="Times New Roman"/>
+          <w:color w:val="70AD47" w:themeColor="accent6"/>
+          <w:sz w:val="20"/>
+          <w:szCs w:val="20"/>
+          <w:shd w:val="clear" w:color="auto" w:fill="FFFFFF"/>
+        </w:rPr>
+        <w:t>sudo</w:t>
+      </w:r>
+      <w:proofErr w:type="spellEnd"/>
+      <w:r>
+        <w:rPr>
+          <w:rFonts w:ascii="Times New Roman" w:hAnsi="Times New Roman" w:cs="Times New Roman"/>
+          <w:color w:val="70AD47" w:themeColor="accent6"/>
+          <w:sz w:val="20"/>
+          <w:szCs w:val="20"/>
+          <w:shd w:val="clear" w:color="auto" w:fill="FFFFFF"/>
+        </w:rPr>
+        <w:t xml:space="preserve"> apt-get -y install </w:t>
+      </w:r>
+      <w:proofErr w:type="spellStart"/>
+      <w:r>
+        <w:rPr>
+          <w:rFonts w:ascii="Times New Roman" w:hAnsi="Times New Roman" w:cs="Times New Roman"/>
+          <w:color w:val="70AD47" w:themeColor="accent6"/>
+          <w:sz w:val="20"/>
+          <w:szCs w:val="20"/>
+          <w:shd w:val="clear" w:color="auto" w:fill="FFFFFF"/>
+        </w:rPr>
+        <w:t>xutils</w:t>
+      </w:r>
+      <w:proofErr w:type="spellEnd"/>
+      <w:r>
+        <w:rPr>
+          <w:rFonts w:ascii="Times New Roman" w:hAnsi="Times New Roman" w:cs="Times New Roman"/>
+          <w:color w:val="70AD47" w:themeColor="accent6"/>
+          <w:sz w:val="20"/>
+          <w:szCs w:val="20"/>
+          <w:shd w:val="clear" w:color="auto" w:fill="FFFFFF"/>
+        </w:rPr>
+        <w:t xml:space="preserve">-dev      # for </w:t>
+      </w:r>
+      <w:proofErr w:type="spellStart"/>
+      <w:r>
+        <w:rPr>
+          <w:rFonts w:ascii="Times New Roman" w:hAnsi="Times New Roman" w:cs="Times New Roman"/>
+          <w:color w:val="70AD47" w:themeColor="accent6"/>
+          <w:sz w:val="20"/>
+          <w:szCs w:val="20"/>
+          <w:shd w:val="clear" w:color="auto" w:fill="FFFFFF"/>
+        </w:rPr>
+        <w:t>imake</w:t>
+      </w:r>
+      <w:proofErr w:type="spellEnd"/>
+      <w:r>
+        <w:rPr>
+          <w:rFonts w:ascii="Times New Roman" w:hAnsi="Times New Roman" w:cs="Times New Roman"/>
+          <w:color w:val="70AD47" w:themeColor="accent6"/>
+          <w:sz w:val="20"/>
+          <w:szCs w:val="20"/>
+        </w:rPr>
+        <w:br/>
+      </w:r>
+      <w:proofErr w:type="spellStart"/>
+      <w:r>
+        <w:rPr>
+          <w:rFonts w:ascii="Times New Roman" w:hAnsi="Times New Roman" w:cs="Times New Roman"/>
+          <w:color w:val="70AD47" w:themeColor="accent6"/>
+          <w:sz w:val="20"/>
+          <w:szCs w:val="20"/>
+          <w:shd w:val="clear" w:color="auto" w:fill="FFFFFF"/>
+        </w:rPr>
+        <w:t>sudo</w:t>
+      </w:r>
+      <w:proofErr w:type="spellEnd"/>
+      <w:r>
+        <w:rPr>
+          <w:rFonts w:ascii="Times New Roman" w:hAnsi="Times New Roman" w:cs="Times New Roman"/>
+          <w:color w:val="70AD47" w:themeColor="accent6"/>
+          <w:sz w:val="20"/>
+          <w:szCs w:val="20"/>
+          <w:shd w:val="clear" w:color="auto" w:fill="FFFFFF"/>
+        </w:rPr>
+        <w:t xml:space="preserve"> apt-get -y install libx11-dev      # for lib/X11.h</w:t>
+      </w:r>
+      <w:r>
+        <w:rPr>
+          <w:rFonts w:ascii="Times New Roman" w:hAnsi="Times New Roman" w:cs="Times New Roman"/>
+          <w:color w:val="70AD47" w:themeColor="accent6"/>
+          <w:sz w:val="20"/>
+          <w:szCs w:val="20"/>
+        </w:rPr>
+        <w:br/>
+      </w:r>
+      <w:proofErr w:type="spellStart"/>
+      <w:r>
+        <w:rPr>
+          <w:rFonts w:ascii="Times New Roman" w:hAnsi="Times New Roman" w:cs="Times New Roman"/>
+          <w:color w:val="70AD47" w:themeColor="accent6"/>
+          <w:sz w:val="20"/>
+          <w:szCs w:val="20"/>
+          <w:shd w:val="clear" w:color="auto" w:fill="FFFFFF"/>
+        </w:rPr>
+        <w:t>bzcat</w:t>
+      </w:r>
+      <w:proofErr w:type="spellEnd"/>
+      <w:r>
+        <w:rPr>
+          <w:rFonts w:ascii="Times New Roman" w:hAnsi="Times New Roman" w:cs="Times New Roman"/>
+          <w:color w:val="70AD47" w:themeColor="accent6"/>
+          <w:sz w:val="20"/>
+          <w:szCs w:val="20"/>
+          <w:shd w:val="clear" w:color="auto" w:fill="FFFFFF"/>
+        </w:rPr>
+        <w:t xml:space="preserve"> &lt;dicom3tools_1.00.snapshot.20250128115421.tar.bz2 | tar -</w:t>
+      </w:r>
+      <w:proofErr w:type="spellStart"/>
+      <w:r>
+        <w:rPr>
+          <w:rFonts w:ascii="Times New Roman" w:hAnsi="Times New Roman" w:cs="Times New Roman"/>
+          <w:color w:val="70AD47" w:themeColor="accent6"/>
+          <w:sz w:val="20"/>
+          <w:szCs w:val="20"/>
+          <w:shd w:val="clear" w:color="auto" w:fill="FFFFFF"/>
+        </w:rPr>
+        <w:t>xvf</w:t>
+      </w:r>
+      <w:proofErr w:type="spellEnd"/>
+      <w:r>
+        <w:rPr>
+          <w:rFonts w:ascii="Times New Roman" w:hAnsi="Times New Roman" w:cs="Times New Roman"/>
+          <w:color w:val="70AD47" w:themeColor="accent6"/>
+          <w:sz w:val="20"/>
+          <w:szCs w:val="20"/>
+          <w:shd w:val="clear" w:color="auto" w:fill="FFFFFF"/>
+        </w:rPr>
+        <w:t xml:space="preserve"> -</w:t>
+      </w:r>
+      <w:r>
+        <w:rPr>
+          <w:rFonts w:ascii="Times New Roman" w:hAnsi="Times New Roman" w:cs="Times New Roman"/>
+          <w:color w:val="70AD47" w:themeColor="accent6"/>
+          <w:sz w:val="20"/>
+          <w:szCs w:val="20"/>
+        </w:rPr>
+        <w:br/>
+      </w:r>
+      <w:r>
+        <w:rPr>
+          <w:rFonts w:ascii="Times New Roman" w:hAnsi="Times New Roman" w:cs="Times New Roman"/>
+          <w:color w:val="70AD47" w:themeColor="accent6"/>
+          <w:sz w:val="20"/>
+          <w:szCs w:val="20"/>
+          <w:shd w:val="clear" w:color="auto" w:fill="FFFFFF"/>
+        </w:rPr>
+        <w:t>cd dicom3tools_1.00.snapshot.20250128115421</w:t>
+      </w:r>
+      <w:r>
+        <w:rPr>
+          <w:rFonts w:ascii="Times New Roman" w:hAnsi="Times New Roman" w:cs="Times New Roman"/>
+          <w:color w:val="70AD47" w:themeColor="accent6"/>
+          <w:sz w:val="20"/>
+          <w:szCs w:val="20"/>
+        </w:rPr>
+        <w:br/>
+      </w:r>
+      <w:r>
+        <w:rPr>
+          <w:rFonts w:ascii="Times New Roman" w:hAnsi="Times New Roman" w:cs="Times New Roman"/>
+          <w:color w:val="70AD47" w:themeColor="accent6"/>
+          <w:sz w:val="20"/>
+          <w:szCs w:val="20"/>
+          <w:shd w:val="clear" w:color="auto" w:fill="FFFFFF"/>
+        </w:rPr>
+        <w:t>./Configure</w:t>
+      </w:r>
+      <w:r>
+        <w:rPr>
+          <w:rFonts w:ascii="Times New Roman" w:hAnsi="Times New Roman" w:cs="Times New Roman"/>
+          <w:color w:val="70AD47" w:themeColor="accent6"/>
+          <w:sz w:val="20"/>
+          <w:szCs w:val="20"/>
+        </w:rPr>
+        <w:br/>
+      </w:r>
+      <w:proofErr w:type="spellStart"/>
+      <w:r>
+        <w:rPr>
+          <w:rFonts w:ascii="Times New Roman" w:hAnsi="Times New Roman" w:cs="Times New Roman"/>
+          <w:color w:val="70AD47" w:themeColor="accent6"/>
+          <w:sz w:val="20"/>
+          <w:szCs w:val="20"/>
+          <w:shd w:val="clear" w:color="auto" w:fill="FFFFFF"/>
+        </w:rPr>
+        <w:t>imake</w:t>
+      </w:r>
+      <w:proofErr w:type="spellEnd"/>
+      <w:r>
+        <w:rPr>
+          <w:rFonts w:ascii="Times New Roman" w:hAnsi="Times New Roman" w:cs="Times New Roman"/>
+          <w:color w:val="70AD47" w:themeColor="accent6"/>
+          <w:sz w:val="20"/>
+          <w:szCs w:val="20"/>
+          <w:shd w:val="clear" w:color="auto" w:fill="FFFFFF"/>
+        </w:rPr>
+        <w:t xml:space="preserve"> -I./config -</w:t>
+      </w:r>
+      <w:proofErr w:type="spellStart"/>
+      <w:r>
+        <w:rPr>
+          <w:rFonts w:ascii="Times New Roman" w:hAnsi="Times New Roman" w:cs="Times New Roman"/>
+          <w:color w:val="70AD47" w:themeColor="accent6"/>
+          <w:sz w:val="20"/>
+          <w:szCs w:val="20"/>
+          <w:shd w:val="clear" w:color="auto" w:fill="FFFFFF"/>
+        </w:rPr>
+        <w:t>DInstallInTopDir</w:t>
+      </w:r>
+      <w:proofErr w:type="spellEnd"/>
+      <w:r>
+        <w:rPr>
+          <w:rFonts w:ascii="Times New Roman" w:hAnsi="Times New Roman" w:cs="Times New Roman"/>
+          <w:color w:val="70AD47" w:themeColor="accent6"/>
+          <w:sz w:val="20"/>
+          <w:szCs w:val="20"/>
+        </w:rPr>
+        <w:br/>
+      </w:r>
+      <w:r>
+        <w:rPr>
+          <w:rFonts w:ascii="Times New Roman" w:hAnsi="Times New Roman" w:cs="Times New Roman"/>
+          <w:color w:val="70AD47" w:themeColor="accent6"/>
+          <w:sz w:val="20"/>
+          <w:szCs w:val="20"/>
+          <w:shd w:val="clear" w:color="auto" w:fill="FFFFFF"/>
+        </w:rPr>
+        <w:t>make World</w:t>
+      </w:r>
+      <w:r>
+        <w:rPr>
+          <w:rFonts w:ascii="Times New Roman" w:hAnsi="Times New Roman" w:cs="Times New Roman"/>
+          <w:color w:val="70AD47" w:themeColor="accent6"/>
+          <w:sz w:val="20"/>
+          <w:szCs w:val="20"/>
+        </w:rPr>
+        <w:br/>
+      </w:r>
+      <w:r>
+        <w:rPr>
+          <w:rFonts w:ascii="Times New Roman" w:hAnsi="Times New Roman" w:cs="Times New Roman"/>
+          <w:color w:val="70AD47" w:themeColor="accent6"/>
+          <w:sz w:val="20"/>
+          <w:szCs w:val="20"/>
+          <w:shd w:val="clear" w:color="auto" w:fill="FFFFFF"/>
+        </w:rPr>
+        <w:t>make install</w:t>
+      </w:r>
+    </w:p>
+    <w:p>
+      <w:pPr>
+        <w:pStyle w:val="ListParagraph"/>
+        <w:ind w:left="1080"/>
+        <w:rPr>
+          <w:rFonts w:ascii="Times New Roman" w:hAnsi="Times New Roman" w:cs="Times New Roman"/>
+          <w:color w:val="000000"/>
+          <w:sz w:val="20"/>
+          <w:szCs w:val="20"/>
+          <w:shd w:val="clear" w:color="auto" w:fill="FFFFFF"/>
+        </w:rPr>
+      </w:pPr>
+    </w:p>
+    <w:p>
+      <w:pPr>
+        <w:pStyle w:val="ListParagraph"/>
+        <w:ind w:left="1080"/>
+        <w:rPr>
+          <w:rFonts w:ascii="Times New Roman" w:hAnsi="Times New Roman" w:cs="Times New Roman"/>
+          <w:color w:val="000000"/>
+          <w:sz w:val="20"/>
+          <w:szCs w:val="20"/>
+          <w:shd w:val="clear" w:color="auto" w:fill="FFFFFF"/>
+        </w:rPr>
+      </w:pPr>
+      <w:r>
+        <w:rPr>
+          <w:rFonts w:ascii="Times New Roman" w:hAnsi="Times New Roman" w:cs="Times New Roman"/>
+          <w:color w:val="000000"/>
+          <w:sz w:val="20"/>
+          <w:szCs w:val="20"/>
+          <w:shd w:val="clear" w:color="auto" w:fill="FFFFFF"/>
+        </w:rPr>
+        <w:t xml:space="preserve">Once the installation is complete, we strongly recommend creating a symbolic link to the </w:t>
+      </w:r>
+      <w:proofErr w:type="spellStart"/>
+      <w:r>
+        <w:rPr>
+          <w:rFonts w:ascii="Times New Roman" w:hAnsi="Times New Roman" w:cs="Times New Roman"/>
+          <w:color w:val="000000"/>
+          <w:sz w:val="20"/>
+          <w:szCs w:val="20"/>
+          <w:shd w:val="clear" w:color="auto" w:fill="FFFFFF"/>
+        </w:rPr>
+        <w:t>dciodvfy</w:t>
+      </w:r>
+      <w:proofErr w:type="spellEnd"/>
+      <w:r>
+        <w:rPr>
+          <w:rFonts w:ascii="Times New Roman" w:hAnsi="Times New Roman" w:cs="Times New Roman"/>
+          <w:color w:val="000000"/>
+          <w:sz w:val="20"/>
+          <w:szCs w:val="20"/>
+          <w:shd w:val="clear" w:color="auto" w:fill="FFFFFF"/>
+        </w:rPr>
+        <w:t xml:space="preserve"> file, so the command of </w:t>
+      </w:r>
+      <w:proofErr w:type="spellStart"/>
+      <w:r>
+        <w:rPr>
+          <w:rFonts w:ascii="Times New Roman" w:hAnsi="Times New Roman" w:cs="Times New Roman"/>
+          <w:color w:val="000000"/>
+          <w:sz w:val="20"/>
+          <w:szCs w:val="20"/>
+          <w:shd w:val="clear" w:color="auto" w:fill="FFFFFF"/>
+        </w:rPr>
+        <w:t>dciodvfy</w:t>
+      </w:r>
+      <w:proofErr w:type="spellEnd"/>
+      <w:r>
+        <w:rPr>
+          <w:rFonts w:ascii="Times New Roman" w:hAnsi="Times New Roman" w:cs="Times New Roman"/>
+          <w:color w:val="000000"/>
+          <w:sz w:val="20"/>
+          <w:szCs w:val="20"/>
+          <w:shd w:val="clear" w:color="auto" w:fill="FFFFFF"/>
+        </w:rPr>
+        <w:t xml:space="preserve"> can be executable from everywhere, such as:</w:t>
+      </w:r>
+    </w:p>
+    <w:p>
+      <w:pPr>
+        <w:pStyle w:val="ListParagraph"/>
+        <w:ind w:left="1080"/>
+        <w:rPr>
+          <w:rFonts w:ascii="Hack Nerd Font" w:hAnsi="Hack Nerd Font" w:cs="Hack Nerd Font"/>
+          <w:color w:val="70AD47" w:themeColor="accent6"/>
+          <w:sz w:val="16"/>
+          <w:szCs w:val="16"/>
+        </w:rPr>
+      </w:pPr>
+      <w:proofErr w:type="spellStart"/>
+      <w:r>
+        <w:rPr>
+          <w:rFonts w:ascii="Hack Nerd Font" w:hAnsi="Hack Nerd Font" w:cs="Hack Nerd Font"/>
+          <w:color w:val="70AD47" w:themeColor="accent6"/>
+          <w:sz w:val="16"/>
+          <w:szCs w:val="16"/>
+        </w:rPr>
+        <w:t>sudo</w:t>
+      </w:r>
+      <w:proofErr w:type="spellEnd"/>
+      <w:r>
+        <w:rPr>
+          <w:rFonts w:ascii="Hack Nerd Font" w:hAnsi="Hack Nerd Font" w:cs="Hack Nerd Font"/>
+          <w:color w:val="70AD47" w:themeColor="accent6"/>
+          <w:sz w:val="16"/>
+          <w:szCs w:val="16"/>
+        </w:rPr>
+        <w:t xml:space="preserve"> </w:t>
+      </w:r>
+      <w:r>
+        <w:rPr>
+          <w:rFonts w:ascii="Hack Nerd Font" w:hAnsi="Hack Nerd Font" w:cs="Hack Nerd Font"/>
+          <w:b/>
+          <w:bCs/>
+          <w:color w:val="70AD47" w:themeColor="accent6"/>
+          <w:sz w:val="16"/>
+          <w:szCs w:val="16"/>
+        </w:rPr>
+        <w:t>ln</w:t>
+      </w:r>
+      <w:r>
+        <w:rPr>
+          <w:rFonts w:ascii="Hack Nerd Font" w:hAnsi="Hack Nerd Font" w:cs="Hack Nerd Font"/>
+          <w:color w:val="70AD47" w:themeColor="accent6"/>
+          <w:sz w:val="16"/>
+          <w:szCs w:val="16"/>
+        </w:rPr>
+        <w:t xml:space="preserve"> -s /home/ubuntu/.midi/dicom3tools_1.00.snapshot.20250128115421/bin/1.5.15.0.x8664/dciodvfy /</w:t>
+      </w:r>
+      <w:proofErr w:type="spellStart"/>
+      <w:r>
+        <w:rPr>
+          <w:rFonts w:ascii="Hack Nerd Font" w:hAnsi="Hack Nerd Font" w:cs="Hack Nerd Font"/>
+          <w:color w:val="70AD47" w:themeColor="accent6"/>
+          <w:sz w:val="16"/>
+          <w:szCs w:val="16"/>
+        </w:rPr>
+        <w:t>usr</w:t>
+      </w:r>
+      <w:proofErr w:type="spellEnd"/>
+      <w:r>
+        <w:rPr>
+          <w:rFonts w:ascii="Hack Nerd Font" w:hAnsi="Hack Nerd Font" w:cs="Hack Nerd Font"/>
+          <w:color w:val="70AD47" w:themeColor="accent6"/>
+          <w:sz w:val="16"/>
+          <w:szCs w:val="16"/>
+        </w:rPr>
+        <w:t>/local/bin/</w:t>
+      </w:r>
+      <w:proofErr w:type="spellStart"/>
+      <w:r>
+        <w:rPr>
+          <w:rFonts w:ascii="Hack Nerd Font" w:hAnsi="Hack Nerd Font" w:cs="Hack Nerd Font"/>
+          <w:color w:val="70AD47" w:themeColor="accent6"/>
+          <w:sz w:val="16"/>
+          <w:szCs w:val="16"/>
+        </w:rPr>
+        <w:t>dciodvfy</w:t>
+      </w:r>
+      <w:proofErr w:type="spellEnd"/>
+    </w:p>
+    <w:p>
+      <w:pPr>
+        <w:pStyle w:val="ListParagraph"/>
+        <w:ind w:left="1080"/>
+        <w:rPr>
+          <w:rFonts w:ascii="Times New Roman" w:hAnsi="Times New Roman" w:cs="Times New Roman"/>
+          <w:sz w:val="20"/>
+          <w:szCs w:val="20"/>
+        </w:rPr>
+      </w:pPr>
+      <w:r>
+        <w:rPr>
+          <w:rFonts w:ascii="Hack Nerd Font" w:hAnsi="Hack Nerd Font" w:cs="Hack Nerd Font"/>
+          <w:color w:val="000000"/>
+          <w:sz w:val="20"/>
+          <w:szCs w:val="20"/>
+        </w:rPr>
+        <w:t xml:space="preserve">or add the path to startup shell script </w:t>
+      </w:r>
+      <w:proofErr w:type="gramStart"/>
+      <w:r>
+        <w:rPr>
+          <w:rFonts w:ascii="Hack Nerd Font" w:hAnsi="Hack Nerd Font" w:cs="Hack Nerd Font"/>
+          <w:color w:val="000000"/>
+          <w:sz w:val="20"/>
+          <w:szCs w:val="20"/>
+        </w:rPr>
+        <w:t>(.</w:t>
+      </w:r>
+      <w:proofErr w:type="spellStart"/>
+      <w:r>
+        <w:rPr>
+          <w:rFonts w:ascii="Hack Nerd Font" w:hAnsi="Hack Nerd Font" w:cs="Hack Nerd Font"/>
+          <w:color w:val="000000"/>
+          <w:sz w:val="20"/>
+          <w:szCs w:val="20"/>
+        </w:rPr>
+        <w:t>bashrc</w:t>
+      </w:r>
+      <w:proofErr w:type="spellEnd"/>
+      <w:proofErr w:type="gramEnd"/>
+      <w:r>
+        <w:rPr>
+          <w:rFonts w:ascii="Hack Nerd Font" w:hAnsi="Hack Nerd Font" w:cs="Hack Nerd Font"/>
+          <w:color w:val="000000"/>
+          <w:sz w:val="20"/>
+          <w:szCs w:val="20"/>
+        </w:rPr>
+        <w:t>)</w:t>
+      </w:r>
+    </w:p>
+    <w:p>
+      <w:pPr>
+        <w:pStyle w:val="ListParagraph"/>
+        <w:numPr>
+          <w:ilvl w:val="0"/>
+          <w:numId w:val="23"/>
+        </w:numPr>
+      </w:pPr>
+      <w:r>
+        <w:t>For Windows:</w:t>
+      </w:r>
+    </w:p>
+    <w:p>
+      <w:pPr>
+        <w:pStyle w:val="ListParagraph"/>
+      </w:pPr>
+      <w:r>
+        <w:t xml:space="preserve">Refer: </w:t>
+      </w:r>
+      <w:r>
+        <w:t>https://www.dclunie.com/dicom3tools/workinprogress/winexe/index.html</w:t>
+      </w:r>
+    </w:p>
     <w:tbl>
       <w:tblPr>
         <w:tblW w:w="9350" w:type="dxa"/>
@@ -3938,7 +4728,7 @@
       </w:r>
     </w:p>
     <w:sectPr>
-      <w:footerReference w:type="default" r:id="rId29"/>
+      <w:footerReference w:type="default" r:id="rId30"/>
       <w:pgSz w:w="12240" w:h="15840"/>
       <w:pgMar w:top="720" w:right="720" w:bottom="720" w:left="720" w:header="720" w:footer="720" w:gutter="0"/>
       <w:cols w:space="720"/>
@@ -3949,7 +4739,7 @@
 </file>
 
 <file path=word/endnotes.xml><?xml version="1.0" encoding="utf-8"?>
-<w:endnotes xmlns:wpc="http://schemas.microsoft.com/office/word/2010/wordprocessingCanvas" xmlns:cx="http://schemas.microsoft.com/office/drawing/2014/chartex" xmlns:cx1="http://schemas.microsoft.com/office/drawing/2015/9/8/chartex" xmlns:cx2="http://schemas.microsoft.com/office/drawing/2015/10/21/chartex" xmlns:cx3="http://schemas.microsoft.com/office/drawing/2016/5/9/chartex" xmlns:cx4="http://schemas.microsoft.com/office/drawing/2016/5/10/chartex" xmlns:cx5="http://schemas.microsoft.com/office/drawing/2016/5/11/chartex" xmlns:cx6="http://schemas.microsoft.com/office/drawing/2016/5/12/chartex" xmlns:cx7="http://schemas.microsoft.com/office/drawing/2016/5/13/chartex" xmlns:cx8="http://schemas.microsoft.com/office/drawing/2016/5/14/chartex" xmlns:mc="http://schemas.openxmlformats.org/markup-compatibility/2006" xmlns:aink="http://schemas.microsoft.com/office/drawing/2016/ink" xmlns:am3d="http://schemas.microsoft.com/office/drawing/2017/model3d" xmlns:o="urn:schemas-microsoft-com:office:office" xmlns:oel="http://schemas.microsoft.com/office/2019/extlst" xmlns:r="http://schemas.openxmlformats.org/officeDocument/2006/relationships" xmlns:m="http://schemas.openxmlformats.org/officeDocument/2006/math" xmlns:v="urn:schemas-microsoft-com:vml" xmlns:wp14="http://schemas.microsoft.com/office/word/2010/wordprocessingDrawing" xmlns:wp="http://schemas.openxmlformats.org/drawingml/2006/wordprocessingDrawing" xmlns:w10="urn:schemas-microsoft-com:office:word" xmlns:w="http://schemas.openxmlformats.org/wordprocessingml/2006/main" xmlns:w14="http://schemas.microsoft.com/office/word/2010/wordml" xmlns:w15="http://schemas.microsoft.com/office/word/2012/wordml" xmlns:w16cex="http://schemas.microsoft.com/office/word/2018/wordml/cex" xmlns:w16cid="http://schemas.microsoft.com/office/word/2016/wordml/cid" xmlns:w16="http://schemas.microsoft.com/office/word/2018/wordml" xmlns:w16sdtdh="http://schemas.microsoft.com/office/word/2020/wordml/sdtdatahash" xmlns:w16se="http://schemas.microsoft.com/office/word/2015/wordml/symex" xmlns:wpg="http://schemas.microsoft.com/office/word/2010/wordprocessingGroup" xmlns:wpi="http://schemas.microsoft.com/office/word/2010/wordprocessingInk" xmlns:wne="http://schemas.microsoft.com/office/word/2006/wordml" xmlns:wps="http://schemas.microsoft.com/office/word/2010/wordprocessingShape" mc:Ignorable="w14 w15 w16se w16cid w16 w16cex w16sdtdh wp14">
+<w:endnotes xmlns:wpc="http://schemas.microsoft.com/office/word/2010/wordprocessingCanvas" xmlns:cx="http://schemas.microsoft.com/office/drawing/2014/chartex" xmlns:cx1="http://schemas.microsoft.com/office/drawing/2015/9/8/chartex" xmlns:cx2="http://schemas.microsoft.com/office/drawing/2015/10/21/chartex" xmlns:cx3="http://schemas.microsoft.com/office/drawing/2016/5/9/chartex" xmlns:cx4="http://schemas.microsoft.com/office/drawing/2016/5/10/chartex" xmlns:cx5="http://schemas.microsoft.com/office/drawing/2016/5/11/chartex" xmlns:cx6="http://schemas.microsoft.com/office/drawing/2016/5/12/chartex" xmlns:cx7="http://schemas.microsoft.com/office/drawing/2016/5/13/chartex" xmlns:cx8="http://schemas.microsoft.com/office/drawing/2016/5/14/chartex" xmlns:mc="http://schemas.openxmlformats.org/markup-compatibility/2006" xmlns:aink="http://schemas.microsoft.com/office/drawing/2016/ink" xmlns:am3d="http://schemas.microsoft.com/office/drawing/2017/model3d" xmlns:o="urn:schemas-microsoft-com:office:office" xmlns:oel="http://schemas.microsoft.com/office/2019/extlst" xmlns:r="http://schemas.openxmlformats.org/officeDocument/2006/relationships" xmlns:m="http://schemas.openxmlformats.org/officeDocument/2006/math" xmlns:v="urn:schemas-microsoft-com:vml" xmlns:wp14="http://schemas.microsoft.com/office/word/2010/wordprocessingDrawing" xmlns:wp="http://schemas.openxmlformats.org/drawingml/2006/wordprocessingDrawing" xmlns:w10="urn:schemas-microsoft-com:office:word" xmlns:w="http://schemas.openxmlformats.org/wordprocessingml/2006/main" xmlns:w14="http://schemas.microsoft.com/office/word/2010/wordml" xmlns:w15="http://schemas.microsoft.com/office/word/2012/wordml" xmlns:w16cex="http://schemas.microsoft.com/office/word/2018/wordml/cex" xmlns:w16cid="http://schemas.microsoft.com/office/word/2016/wordml/cid" xmlns:w16="http://schemas.microsoft.com/office/word/2018/wordml" xmlns:w16du="http://schemas.microsoft.com/office/word/2023/wordml/word16du" xmlns:w16sdtdh="http://schemas.microsoft.com/office/word/2020/wordml/sdtdatahash" xmlns:w16sdtfl="http://schemas.microsoft.com/office/word/2024/wordml/sdtformatlock" xmlns:w16se="http://schemas.microsoft.com/office/word/2015/wordml/symex" xmlns:wpg="http://schemas.microsoft.com/office/word/2010/wordprocessingGroup" xmlns:wpi="http://schemas.microsoft.com/office/word/2010/wordprocessingInk" xmlns:wne="http://schemas.microsoft.com/office/word/2006/wordml" xmlns:wps="http://schemas.microsoft.com/office/word/2010/wordprocessingShape" mc:Ignorable="w14 w15 w16se w16cid w16 w16cex w16sdtdh w16sdtfl w16du wp14">
   <w:endnote w:type="separator" w:id="-1">
     <w:p>
       <w:pPr>
@@ -3974,7 +4764,7 @@
 </file>
 
 <file path=word/footer1.xml><?xml version="1.0" encoding="utf-8"?>
-<w:ftr xmlns:wpc="http://schemas.microsoft.com/office/word/2010/wordprocessingCanvas" xmlns:cx="http://schemas.microsoft.com/office/drawing/2014/chartex" xmlns:cx1="http://schemas.microsoft.com/office/drawing/2015/9/8/chartex" xmlns:cx2="http://schemas.microsoft.com/office/drawing/2015/10/21/chartex" xmlns:cx3="http://schemas.microsoft.com/office/drawing/2016/5/9/chartex" xmlns:cx4="http://schemas.microsoft.com/office/drawing/2016/5/10/chartex" xmlns:cx5="http://schemas.microsoft.com/office/drawing/2016/5/11/chartex" xmlns:cx6="http://schemas.microsoft.com/office/drawing/2016/5/12/chartex" xmlns:cx7="http://schemas.microsoft.com/office/drawing/2016/5/13/chartex" xmlns:cx8="http://schemas.microsoft.com/office/drawing/2016/5/14/chartex" xmlns:mc="http://schemas.openxmlformats.org/markup-compatibility/2006" xmlns:aink="http://schemas.microsoft.com/office/drawing/2016/ink" xmlns:am3d="http://schemas.microsoft.com/office/drawing/2017/model3d" xmlns:o="urn:schemas-microsoft-com:office:office" xmlns:oel="http://schemas.microsoft.com/office/2019/extlst" xmlns:r="http://schemas.openxmlformats.org/officeDocument/2006/relationships" xmlns:m="http://schemas.openxmlformats.org/officeDocument/2006/math" xmlns:v="urn:schemas-microsoft-com:vml" xmlns:wp14="http://schemas.microsoft.com/office/word/2010/wordprocessingDrawing" xmlns:wp="http://schemas.openxmlformats.org/drawingml/2006/wordprocessingDrawing" xmlns:w10="urn:schemas-microsoft-com:office:word" xmlns:w="http://schemas.openxmlformats.org/wordprocessingml/2006/main" xmlns:w14="http://schemas.microsoft.com/office/word/2010/wordml" xmlns:w15="http://schemas.microsoft.com/office/word/2012/wordml" xmlns:w16cex="http://schemas.microsoft.com/office/word/2018/wordml/cex" xmlns:w16cid="http://schemas.microsoft.com/office/word/2016/wordml/cid" xmlns:w16="http://schemas.microsoft.com/office/word/2018/wordml" xmlns:w16sdtdh="http://schemas.microsoft.com/office/word/2020/wordml/sdtdatahash" xmlns:w16se="http://schemas.microsoft.com/office/word/2015/wordml/symex" xmlns:wpg="http://schemas.microsoft.com/office/word/2010/wordprocessingGroup" xmlns:wpi="http://schemas.microsoft.com/office/word/2010/wordprocessingInk" xmlns:wne="http://schemas.microsoft.com/office/word/2006/wordml" xmlns:wps="http://schemas.microsoft.com/office/word/2010/wordprocessingShape" mc:Ignorable="w14 w15 w16se w16cid w16 w16cex w16sdtdh wp14">
+<w:ftr xmlns:wpc="http://schemas.microsoft.com/office/word/2010/wordprocessingCanvas" xmlns:cx="http://schemas.microsoft.com/office/drawing/2014/chartex" xmlns:cx1="http://schemas.microsoft.com/office/drawing/2015/9/8/chartex" xmlns:cx2="http://schemas.microsoft.com/office/drawing/2015/10/21/chartex" xmlns:cx3="http://schemas.microsoft.com/office/drawing/2016/5/9/chartex" xmlns:cx4="http://schemas.microsoft.com/office/drawing/2016/5/10/chartex" xmlns:cx5="http://schemas.microsoft.com/office/drawing/2016/5/11/chartex" xmlns:cx6="http://schemas.microsoft.com/office/drawing/2016/5/12/chartex" xmlns:cx7="http://schemas.microsoft.com/office/drawing/2016/5/13/chartex" xmlns:cx8="http://schemas.microsoft.com/office/drawing/2016/5/14/chartex" xmlns:mc="http://schemas.openxmlformats.org/markup-compatibility/2006" xmlns:aink="http://schemas.microsoft.com/office/drawing/2016/ink" xmlns:am3d="http://schemas.microsoft.com/office/drawing/2017/model3d" xmlns:o="urn:schemas-microsoft-com:office:office" xmlns:oel="http://schemas.microsoft.com/office/2019/extlst" xmlns:r="http://schemas.openxmlformats.org/officeDocument/2006/relationships" xmlns:m="http://schemas.openxmlformats.org/officeDocument/2006/math" xmlns:v="urn:schemas-microsoft-com:vml" xmlns:wp14="http://schemas.microsoft.com/office/word/2010/wordprocessingDrawing" xmlns:wp="http://schemas.openxmlformats.org/drawingml/2006/wordprocessingDrawing" xmlns:w10="urn:schemas-microsoft-com:office:word" xmlns:w="http://schemas.openxmlformats.org/wordprocessingml/2006/main" xmlns:w14="http://schemas.microsoft.com/office/word/2010/wordml" xmlns:w15="http://schemas.microsoft.com/office/word/2012/wordml" xmlns:w16cex="http://schemas.microsoft.com/office/word/2018/wordml/cex" xmlns:w16cid="http://schemas.microsoft.com/office/word/2016/wordml/cid" xmlns:w16="http://schemas.microsoft.com/office/word/2018/wordml" xmlns:w16du="http://schemas.microsoft.com/office/word/2023/wordml/word16du" xmlns:w16sdtdh="http://schemas.microsoft.com/office/word/2020/wordml/sdtdatahash" xmlns:w16sdtfl="http://schemas.microsoft.com/office/word/2024/wordml/sdtformatlock" xmlns:w16se="http://schemas.microsoft.com/office/word/2015/wordml/symex" xmlns:wpg="http://schemas.microsoft.com/office/word/2010/wordprocessingGroup" xmlns:wpi="http://schemas.microsoft.com/office/word/2010/wordprocessingInk" xmlns:wne="http://schemas.microsoft.com/office/word/2006/wordml" xmlns:wps="http://schemas.microsoft.com/office/word/2010/wordprocessingShape" mc:Ignorable="w14 w15 w16se w16cid w16 w16cex w16sdtdh w16sdtfl w16du wp14">
   <w:p>
     <w:pPr>
       <w:pStyle w:val="Footer"/>
@@ -3997,11 +4787,7 @@
     </w:r>
     <w:r>
       <w:tab/>
-      <w:t xml:space="preserve">Updated </w:t>
-    </w:r>
-    <w:proofErr w:type="gramStart"/>
-    <w:r>
-      <w:t>0</w:t>
+      <w:t>Updated 0</w:t>
     </w:r>
     <w:r>
       <w:t>4</w:t>
@@ -4018,13 +4804,12 @@
     <w:r>
       <w:t>4</w:t>
     </w:r>
-    <w:proofErr w:type="gramEnd"/>
   </w:p>
 </w:ftr>
 </file>
 
 <file path=word/footnotes.xml><?xml version="1.0" encoding="utf-8"?>
-<w:footnotes xmlns:wpc="http://schemas.microsoft.com/office/word/2010/wordprocessingCanvas" xmlns:cx="http://schemas.microsoft.com/office/drawing/2014/chartex" xmlns:cx1="http://schemas.microsoft.com/office/drawing/2015/9/8/chartex" xmlns:cx2="http://schemas.microsoft.com/office/drawing/2015/10/21/chartex" xmlns:cx3="http://schemas.microsoft.com/office/drawing/2016/5/9/chartex" xmlns:cx4="http://schemas.microsoft.com/office/drawing/2016/5/10/chartex" xmlns:cx5="http://schemas.microsoft.com/office/drawing/2016/5/11/chartex" xmlns:cx6="http://schemas.microsoft.com/office/drawing/2016/5/12/chartex" xmlns:cx7="http://schemas.microsoft.com/office/drawing/2016/5/13/chartex" xmlns:cx8="http://schemas.microsoft.com/office/drawing/2016/5/14/chartex" xmlns:mc="http://schemas.openxmlformats.org/markup-compatibility/2006" xmlns:aink="http://schemas.microsoft.com/office/drawing/2016/ink" xmlns:am3d="http://schemas.microsoft.com/office/drawing/2017/model3d" xmlns:o="urn:schemas-microsoft-com:office:office" xmlns:oel="http://schemas.microsoft.com/office/2019/extlst" xmlns:r="http://schemas.openxmlformats.org/officeDocument/2006/relationships" xmlns:m="http://schemas.openxmlformats.org/officeDocument/2006/math" xmlns:v="urn:schemas-microsoft-com:vml" xmlns:wp14="http://schemas.microsoft.com/office/word/2010/wordprocessingDrawing" xmlns:wp="http://schemas.openxmlformats.org/drawingml/2006/wordprocessingDrawing" xmlns:w10="urn:schemas-microsoft-com:office:word" xmlns:w="http://schemas.openxmlformats.org/wordprocessingml/2006/main" xmlns:w14="http://schemas.microsoft.com/office/word/2010/wordml" xmlns:w15="http://schemas.microsoft.com/office/word/2012/wordml" xmlns:w16cex="http://schemas.microsoft.com/office/word/2018/wordml/cex" xmlns:w16cid="http://schemas.microsoft.com/office/word/2016/wordml/cid" xmlns:w16="http://schemas.microsoft.com/office/word/2018/wordml" xmlns:w16sdtdh="http://schemas.microsoft.com/office/word/2020/wordml/sdtdatahash" xmlns:w16se="http://schemas.microsoft.com/office/word/2015/wordml/symex" xmlns:wpg="http://schemas.microsoft.com/office/word/2010/wordprocessingGroup" xmlns:wpi="http://schemas.microsoft.com/office/word/2010/wordprocessingInk" xmlns:wne="http://schemas.microsoft.com/office/word/2006/wordml" xmlns:wps="http://schemas.microsoft.com/office/word/2010/wordprocessingShape" mc:Ignorable="w14 w15 w16se w16cid w16 w16cex w16sdtdh wp14">
+<w:footnotes xmlns:wpc="http://schemas.microsoft.com/office/word/2010/wordprocessingCanvas" xmlns:cx="http://schemas.microsoft.com/office/drawing/2014/chartex" xmlns:cx1="http://schemas.microsoft.com/office/drawing/2015/9/8/chartex" xmlns:cx2="http://schemas.microsoft.com/office/drawing/2015/10/21/chartex" xmlns:cx3="http://schemas.microsoft.com/office/drawing/2016/5/9/chartex" xmlns:cx4="http://schemas.microsoft.com/office/drawing/2016/5/10/chartex" xmlns:cx5="http://schemas.microsoft.com/office/drawing/2016/5/11/chartex" xmlns:cx6="http://schemas.microsoft.com/office/drawing/2016/5/12/chartex" xmlns:cx7="http://schemas.microsoft.com/office/drawing/2016/5/13/chartex" xmlns:cx8="http://schemas.microsoft.com/office/drawing/2016/5/14/chartex" xmlns:mc="http://schemas.openxmlformats.org/markup-compatibility/2006" xmlns:aink="http://schemas.microsoft.com/office/drawing/2016/ink" xmlns:am3d="http://schemas.microsoft.com/office/drawing/2017/model3d" xmlns:o="urn:schemas-microsoft-com:office:office" xmlns:oel="http://schemas.microsoft.com/office/2019/extlst" xmlns:r="http://schemas.openxmlformats.org/officeDocument/2006/relationships" xmlns:m="http://schemas.openxmlformats.org/officeDocument/2006/math" xmlns:v="urn:schemas-microsoft-com:vml" xmlns:wp14="http://schemas.microsoft.com/office/word/2010/wordprocessingDrawing" xmlns:wp="http://schemas.openxmlformats.org/drawingml/2006/wordprocessingDrawing" xmlns:w10="urn:schemas-microsoft-com:office:word" xmlns:w="http://schemas.openxmlformats.org/wordprocessingml/2006/main" xmlns:w14="http://schemas.microsoft.com/office/word/2010/wordml" xmlns:w15="http://schemas.microsoft.com/office/word/2012/wordml" xmlns:w16cex="http://schemas.microsoft.com/office/word/2018/wordml/cex" xmlns:w16cid="http://schemas.microsoft.com/office/word/2016/wordml/cid" xmlns:w16="http://schemas.microsoft.com/office/word/2018/wordml" xmlns:w16du="http://schemas.microsoft.com/office/word/2023/wordml/word16du" xmlns:w16sdtdh="http://schemas.microsoft.com/office/word/2020/wordml/sdtdatahash" xmlns:w16sdtfl="http://schemas.microsoft.com/office/word/2024/wordml/sdtformatlock" xmlns:w16se="http://schemas.microsoft.com/office/word/2015/wordml/symex" xmlns:wpg="http://schemas.microsoft.com/office/word/2010/wordprocessingGroup" xmlns:wpi="http://schemas.microsoft.com/office/word/2010/wordprocessingInk" xmlns:wne="http://schemas.microsoft.com/office/word/2006/wordml" xmlns:wps="http://schemas.microsoft.com/office/word/2010/wordprocessingShape" mc:Ignorable="w14 w15 w16se w16cid w16 w16cex w16sdtdh w16sdtfl w16du wp14">
   <w:footnote w:type="separator" w:id="-1">
     <w:p>
       <w:pPr>
@@ -4049,7 +4834,7 @@
 </file>
 
 <file path=word/numbering.xml><?xml version="1.0" encoding="utf-8"?>
-<w:numbering xmlns:wpc="http://schemas.microsoft.com/office/word/2010/wordprocessingCanvas" xmlns:cx="http://schemas.microsoft.com/office/drawing/2014/chartex" xmlns:cx1="http://schemas.microsoft.com/office/drawing/2015/9/8/chartex" xmlns:cx2="http://schemas.microsoft.com/office/drawing/2015/10/21/chartex" xmlns:cx3="http://schemas.microsoft.com/office/drawing/2016/5/9/chartex" xmlns:cx4="http://schemas.microsoft.com/office/drawing/2016/5/10/chartex" xmlns:cx5="http://schemas.microsoft.com/office/drawing/2016/5/11/chartex" xmlns:cx6="http://schemas.microsoft.com/office/drawing/2016/5/12/chartex" xmlns:cx7="http://schemas.microsoft.com/office/drawing/2016/5/13/chartex" xmlns:cx8="http://schemas.microsoft.com/office/drawing/2016/5/14/chartex" xmlns:mc="http://schemas.openxmlformats.org/markup-compatibility/2006" xmlns:aink="http://schemas.microsoft.com/office/drawing/2016/ink" xmlns:am3d="http://schemas.microsoft.com/office/drawing/2017/model3d" xmlns:o="urn:schemas-microsoft-com:office:office" xmlns:oel="http://schemas.microsoft.com/office/2019/extlst" xmlns:r="http://schemas.openxmlformats.org/officeDocument/2006/relationships" xmlns:m="http://schemas.openxmlformats.org/officeDocument/2006/math" xmlns:v="urn:schemas-microsoft-com:vml" xmlns:wp14="http://schemas.microsoft.com/office/word/2010/wordprocessingDrawing" xmlns:wp="http://schemas.openxmlformats.org/drawingml/2006/wordprocessingDrawing" xmlns:w10="urn:schemas-microsoft-com:office:word" xmlns:w="http://schemas.openxmlformats.org/wordprocessingml/2006/main" xmlns:w14="http://schemas.microsoft.com/office/word/2010/wordml" xmlns:w15="http://schemas.microsoft.com/office/word/2012/wordml" xmlns:w16cex="http://schemas.microsoft.com/office/word/2018/wordml/cex" xmlns:w16cid="http://schemas.microsoft.com/office/word/2016/wordml/cid" xmlns:w16="http://schemas.microsoft.com/office/word/2018/wordml" xmlns:w16sdtdh="http://schemas.microsoft.com/office/word/2020/wordml/sdtdatahash" xmlns:w16se="http://schemas.microsoft.com/office/word/2015/wordml/symex" xmlns:wpg="http://schemas.microsoft.com/office/word/2010/wordprocessingGroup" xmlns:wpi="http://schemas.microsoft.com/office/word/2010/wordprocessingInk" xmlns:wne="http://schemas.microsoft.com/office/word/2006/wordml" xmlns:wps="http://schemas.microsoft.com/office/word/2010/wordprocessingShape" mc:Ignorable="w14 w15 w16se w16cid w16 w16cex w16sdtdh wp14">
+<w:numbering xmlns:wpc="http://schemas.microsoft.com/office/word/2010/wordprocessingCanvas" xmlns:cx="http://schemas.microsoft.com/office/drawing/2014/chartex" xmlns:cx1="http://schemas.microsoft.com/office/drawing/2015/9/8/chartex" xmlns:cx2="http://schemas.microsoft.com/office/drawing/2015/10/21/chartex" xmlns:cx3="http://schemas.microsoft.com/office/drawing/2016/5/9/chartex" xmlns:cx4="http://schemas.microsoft.com/office/drawing/2016/5/10/chartex" xmlns:cx5="http://schemas.microsoft.com/office/drawing/2016/5/11/chartex" xmlns:cx6="http://schemas.microsoft.com/office/drawing/2016/5/12/chartex" xmlns:cx7="http://schemas.microsoft.com/office/drawing/2016/5/13/chartex" xmlns:cx8="http://schemas.microsoft.com/office/drawing/2016/5/14/chartex" xmlns:mc="http://schemas.openxmlformats.org/markup-compatibility/2006" xmlns:aink="http://schemas.microsoft.com/office/drawing/2016/ink" xmlns:am3d="http://schemas.microsoft.com/office/drawing/2017/model3d" xmlns:o="urn:schemas-microsoft-com:office:office" xmlns:oel="http://schemas.microsoft.com/office/2019/extlst" xmlns:r="http://schemas.openxmlformats.org/officeDocument/2006/relationships" xmlns:m="http://schemas.openxmlformats.org/officeDocument/2006/math" xmlns:v="urn:schemas-microsoft-com:vml" xmlns:wp14="http://schemas.microsoft.com/office/word/2010/wordprocessingDrawing" xmlns:wp="http://schemas.openxmlformats.org/drawingml/2006/wordprocessingDrawing" xmlns:w10="urn:schemas-microsoft-com:office:word" xmlns:w="http://schemas.openxmlformats.org/wordprocessingml/2006/main" xmlns:w14="http://schemas.microsoft.com/office/word/2010/wordml" xmlns:w15="http://schemas.microsoft.com/office/word/2012/wordml" xmlns:w16cex="http://schemas.microsoft.com/office/word/2018/wordml/cex" xmlns:w16cid="http://schemas.microsoft.com/office/word/2016/wordml/cid" xmlns:w16="http://schemas.microsoft.com/office/word/2018/wordml" xmlns:w16du="http://schemas.microsoft.com/office/word/2023/wordml/word16du" xmlns:w16sdtdh="http://schemas.microsoft.com/office/word/2020/wordml/sdtdatahash" xmlns:w16sdtfl="http://schemas.microsoft.com/office/word/2024/wordml/sdtformatlock" xmlns:w16se="http://schemas.microsoft.com/office/word/2015/wordml/symex" xmlns:wpg="http://schemas.microsoft.com/office/word/2010/wordprocessingGroup" xmlns:wpi="http://schemas.microsoft.com/office/word/2010/wordprocessingInk" xmlns:wne="http://schemas.microsoft.com/office/word/2006/wordml" xmlns:wps="http://schemas.microsoft.com/office/word/2010/wordprocessingShape" mc:Ignorable="w14 w15 w16se w16cid w16 w16cex w16sdtdh w16sdtfl w16du wp14">
   <w:abstractNum w:abstractNumId="0" w15:restartNumberingAfterBreak="0">
     <w:nsid w:val="098A1C1D"/>
     <w:multiLevelType w:val="hybridMultilevel"/>
@@ -4369,6 +5154,183 @@
       <w:rPr>
         <w:rFonts w:ascii="Wingdings" w:hAnsi="Wingdings" w:hint="default"/>
       </w:rPr>
+    </w:lvl>
+  </w:abstractNum>
+  <w:abstractNum w:abstractNumId="3" w15:restartNumberingAfterBreak="0">
+    <w:nsid w:val="439C6BBA"/>
+    <w:multiLevelType w:val="hybridMultilevel"/>
+    <w:tmpl w:val="50EE308E"/>
+    <w:lvl w:ilvl="0" w:tplc="3A10CA82">
+      <w:start w:val="1"/>
+      <w:numFmt w:val="decimal"/>
+      <w:lvlText w:val="%1."/>
+      <w:lvlJc w:val="left"/>
+      <w:pPr>
+        <w:ind w:left="720" w:hanging="360"/>
+      </w:pPr>
+      <w:rPr>
+        <w:rFonts w:ascii="Hack Nerd Font" w:hAnsi="Hack Nerd Font" w:cstheme="minorBidi" w:hint="default"/>
+        <w:color w:val="000000"/>
+        <w:u w:val="single"/>
+      </w:rPr>
+    </w:lvl>
+    <w:lvl w:ilvl="1" w:tplc="04090019">
+      <w:start w:val="1"/>
+      <w:numFmt w:val="lowerLetter"/>
+      <w:lvlText w:val="%2."/>
+      <w:lvlJc w:val="left"/>
+      <w:pPr>
+        <w:ind w:left="1440" w:hanging="360"/>
+      </w:pPr>
+    </w:lvl>
+    <w:lvl w:ilvl="2" w:tplc="0409001B" w:tentative="1">
+      <w:start w:val="1"/>
+      <w:numFmt w:val="lowerRoman"/>
+      <w:lvlText w:val="%3."/>
+      <w:lvlJc w:val="right"/>
+      <w:pPr>
+        <w:ind w:left="2160" w:hanging="180"/>
+      </w:pPr>
+    </w:lvl>
+    <w:lvl w:ilvl="3" w:tplc="0409000F" w:tentative="1">
+      <w:start w:val="1"/>
+      <w:numFmt w:val="decimal"/>
+      <w:lvlText w:val="%4."/>
+      <w:lvlJc w:val="left"/>
+      <w:pPr>
+        <w:ind w:left="2880" w:hanging="360"/>
+      </w:pPr>
+    </w:lvl>
+    <w:lvl w:ilvl="4" w:tplc="04090019" w:tentative="1">
+      <w:start w:val="1"/>
+      <w:numFmt w:val="lowerLetter"/>
+      <w:lvlText w:val="%5."/>
+      <w:lvlJc w:val="left"/>
+      <w:pPr>
+        <w:ind w:left="3600" w:hanging="360"/>
+      </w:pPr>
+    </w:lvl>
+    <w:lvl w:ilvl="5" w:tplc="0409001B" w:tentative="1">
+      <w:start w:val="1"/>
+      <w:numFmt w:val="lowerRoman"/>
+      <w:lvlText w:val="%6."/>
+      <w:lvlJc w:val="right"/>
+      <w:pPr>
+        <w:ind w:left="4320" w:hanging="180"/>
+      </w:pPr>
+    </w:lvl>
+    <w:lvl w:ilvl="6" w:tplc="0409000F" w:tentative="1">
+      <w:start w:val="1"/>
+      <w:numFmt w:val="decimal"/>
+      <w:lvlText w:val="%7."/>
+      <w:lvlJc w:val="left"/>
+      <w:pPr>
+        <w:ind w:left="5040" w:hanging="360"/>
+      </w:pPr>
+    </w:lvl>
+    <w:lvl w:ilvl="7" w:tplc="04090019" w:tentative="1">
+      <w:start w:val="1"/>
+      <w:numFmt w:val="lowerLetter"/>
+      <w:lvlText w:val="%8."/>
+      <w:lvlJc w:val="left"/>
+      <w:pPr>
+        <w:ind w:left="5760" w:hanging="360"/>
+      </w:pPr>
+    </w:lvl>
+    <w:lvl w:ilvl="8" w:tplc="0409001B" w:tentative="1">
+      <w:start w:val="1"/>
+      <w:numFmt w:val="lowerRoman"/>
+      <w:lvlText w:val="%9."/>
+      <w:lvlJc w:val="right"/>
+      <w:pPr>
+        <w:ind w:left="6480" w:hanging="180"/>
+      </w:pPr>
+    </w:lvl>
+  </w:abstractNum>
+  <w:abstractNum w:abstractNumId="4" w15:restartNumberingAfterBreak="0">
+    <w:nsid w:val="540D40F7"/>
+    <w:multiLevelType w:val="multilevel"/>
+    <w:tmpl w:val="0409001D"/>
+    <w:lvl w:ilvl="0">
+      <w:start w:val="1"/>
+      <w:numFmt w:val="decimal"/>
+      <w:lvlText w:val="%1)"/>
+      <w:lvlJc w:val="left"/>
+      <w:pPr>
+        <w:ind w:left="360" w:hanging="360"/>
+      </w:pPr>
+    </w:lvl>
+    <w:lvl w:ilvl="1">
+      <w:start w:val="1"/>
+      <w:numFmt w:val="lowerLetter"/>
+      <w:lvlText w:val="%2)"/>
+      <w:lvlJc w:val="left"/>
+      <w:pPr>
+        <w:ind w:left="720" w:hanging="360"/>
+      </w:pPr>
+    </w:lvl>
+    <w:lvl w:ilvl="2">
+      <w:start w:val="1"/>
+      <w:numFmt w:val="lowerRoman"/>
+      <w:lvlText w:val="%3)"/>
+      <w:lvlJc w:val="left"/>
+      <w:pPr>
+        <w:ind w:left="1080" w:hanging="360"/>
+      </w:pPr>
+    </w:lvl>
+    <w:lvl w:ilvl="3">
+      <w:start w:val="1"/>
+      <w:numFmt w:val="decimal"/>
+      <w:lvlText w:val="(%4)"/>
+      <w:lvlJc w:val="left"/>
+      <w:pPr>
+        <w:ind w:left="1440" w:hanging="360"/>
+      </w:pPr>
+    </w:lvl>
+    <w:lvl w:ilvl="4">
+      <w:start w:val="1"/>
+      <w:numFmt w:val="lowerLetter"/>
+      <w:lvlText w:val="(%5)"/>
+      <w:lvlJc w:val="left"/>
+      <w:pPr>
+        <w:ind w:left="1800" w:hanging="360"/>
+      </w:pPr>
+    </w:lvl>
+    <w:lvl w:ilvl="5">
+      <w:start w:val="1"/>
+      <w:numFmt w:val="lowerRoman"/>
+      <w:lvlText w:val="(%6)"/>
+      <w:lvlJc w:val="left"/>
+      <w:pPr>
+        <w:ind w:left="2160" w:hanging="360"/>
+      </w:pPr>
+    </w:lvl>
+    <w:lvl w:ilvl="6">
+      <w:start w:val="1"/>
+      <w:numFmt w:val="decimal"/>
+      <w:lvlText w:val="%7."/>
+      <w:lvlJc w:val="left"/>
+      <w:pPr>
+        <w:ind w:left="2520" w:hanging="360"/>
+      </w:pPr>
+    </w:lvl>
+    <w:lvl w:ilvl="7">
+      <w:start w:val="1"/>
+      <w:numFmt w:val="lowerLetter"/>
+      <w:lvlText w:val="%8."/>
+      <w:lvlJc w:val="left"/>
+      <w:pPr>
+        <w:ind w:left="2880" w:hanging="360"/>
+      </w:pPr>
+    </w:lvl>
+    <w:lvl w:ilvl="8">
+      <w:start w:val="1"/>
+      <w:numFmt w:val="lowerRoman"/>
+      <w:lvlText w:val="%9."/>
+      <w:lvlJc w:val="left"/>
+      <w:pPr>
+        <w:ind w:left="3240" w:hanging="360"/>
+      </w:pPr>
     </w:lvl>
   </w:abstractNum>
   <w:num w:numId="1" w16cid:durableId="1311859838">
@@ -4437,11 +5399,17 @@
   <w:num w:numId="22" w16cid:durableId="479003197">
     <w:abstractNumId w:val="2"/>
   </w:num>
+  <w:num w:numId="23" w16cid:durableId="737559817">
+    <w:abstractNumId w:val="3"/>
+  </w:num>
+  <w:num w:numId="24" w16cid:durableId="176314709">
+    <w:abstractNumId w:val="4"/>
+  </w:num>
 </w:numbering>
 </file>
 
 <file path=word/styles.xml><?xml version="1.0" encoding="utf-8"?>
-<w:styles xmlns:mc="http://schemas.openxmlformats.org/markup-compatibility/2006" xmlns:r="http://schemas.openxmlformats.org/officeDocument/2006/relationships" xmlns:w="http://schemas.openxmlformats.org/wordprocessingml/2006/main" xmlns:w14="http://schemas.microsoft.com/office/word/2010/wordml" xmlns:w15="http://schemas.microsoft.com/office/word/2012/wordml" xmlns:w16cex="http://schemas.microsoft.com/office/word/2018/wordml/cex" xmlns:w16cid="http://schemas.microsoft.com/office/word/2016/wordml/cid" xmlns:w16="http://schemas.microsoft.com/office/word/2018/wordml" xmlns:w16sdtdh="http://schemas.microsoft.com/office/word/2020/wordml/sdtdatahash" xmlns:w16se="http://schemas.microsoft.com/office/word/2015/wordml/symex" mc:Ignorable="w14 w15 w16se w16cid w16 w16cex w16sdtdh">
+<w:styles xmlns:mc="http://schemas.openxmlformats.org/markup-compatibility/2006" xmlns:r="http://schemas.openxmlformats.org/officeDocument/2006/relationships" xmlns:w="http://schemas.openxmlformats.org/wordprocessingml/2006/main" xmlns:w14="http://schemas.microsoft.com/office/word/2010/wordml" xmlns:w15="http://schemas.microsoft.com/office/word/2012/wordml" xmlns:w16cex="http://schemas.microsoft.com/office/word/2018/wordml/cex" xmlns:w16cid="http://schemas.microsoft.com/office/word/2016/wordml/cid" xmlns:w16="http://schemas.microsoft.com/office/word/2018/wordml" xmlns:w16du="http://schemas.microsoft.com/office/word/2023/wordml/word16du" xmlns:w16sdtdh="http://schemas.microsoft.com/office/word/2020/wordml/sdtdatahash" xmlns:w16sdtfl="http://schemas.microsoft.com/office/word/2024/wordml/sdtformatlock" xmlns:w16se="http://schemas.microsoft.com/office/word/2015/wordml/symex" mc:Ignorable="w14 w15 w16se w16cid w16 w16cex w16sdtdh w16sdtfl w16du">
   <w:docDefaults>
     <w:rPrDefault>
       <w:rPr>
@@ -5883,6 +6851,17 @@
 </file>
 
 <file path=customXml/item1.xml><?xml version="1.0" encoding="utf-8"?>
+<p:properties xmlns:p="http://schemas.microsoft.com/office/2006/metadata/properties" xmlns:xsi="http://www.w3.org/2001/XMLSchema-instance" xmlns:pc="http://schemas.microsoft.com/office/infopath/2007/PartnerControls">
+  <documentManagement>
+    <TaxCatchAll xmlns="e4630c08-604a-4747-8316-79b27a493b54" xsi:nil="true"/>
+    <lcf76f155ced4ddcb4097134ff3c332f xmlns="1eefcffa-2c52-4522-b14d-6b75b9e3d0d3">
+      <Terms xmlns="http://schemas.microsoft.com/office/infopath/2007/PartnerControls"/>
+    </lcf76f155ced4ddcb4097134ff3c332f>
+  </documentManagement>
+</p:properties>
+</file>
+
+<file path=customXml/item2.xml><?xml version="1.0" encoding="utf-8"?>
 <ct:contentTypeSchema xmlns:ct="http://schemas.microsoft.com/office/2006/metadata/contentType" xmlns:ma="http://schemas.microsoft.com/office/2006/metadata/properties/metaAttributes" ct:_="" ma:_="" ma:contentTypeName="Document" ma:contentTypeID="0x0101002D2C9450AD49D641A80F5164431D6295" ma:contentTypeVersion="11" ma:contentTypeDescription="Create a new document." ma:contentTypeScope="" ma:versionID="2e4ef515f10bf054053ce7f7037cc8b8">
   <xsd:schema xmlns:xsd="http://www.w3.org/2001/XMLSchema" xmlns:xs="http://www.w3.org/2001/XMLSchema" xmlns:p="http://schemas.microsoft.com/office/2006/metadata/properties" xmlns:ns2="1eefcffa-2c52-4522-b14d-6b75b9e3d0d3" xmlns:ns3="e4630c08-604a-4747-8316-79b27a493b54" targetNamespace="http://schemas.microsoft.com/office/2006/metadata/properties" ma:root="true" ma:fieldsID="d182c356c96d5c0145ed2db4d55717c3" ns2:_="" ns3:_="">
     <xsd:import namespace="1eefcffa-2c52-4522-b14d-6b75b9e3d0d3"/>
@@ -6077,7 +7056,7 @@
 </ct:contentTypeSchema>
 </file>
 
-<file path=customXml/item2.xml><?xml version="1.0" encoding="utf-8"?>
+<file path=customXml/item3.xml><?xml version="1.0" encoding="utf-8"?>
 <?mso-contentType ?>
 <FormTemplates xmlns="http://schemas.microsoft.com/sharepoint/v3/contenttype/forms">
   <Display>DocumentLibraryForm</Display>
@@ -6086,18 +7065,18 @@
 </FormTemplates>
 </file>
 
-<file path=customXml/item3.xml><?xml version="1.0" encoding="utf-8"?>
-<p:properties xmlns:p="http://schemas.microsoft.com/office/2006/metadata/properties" xmlns:xsi="http://www.w3.org/2001/XMLSchema-instance" xmlns:pc="http://schemas.microsoft.com/office/infopath/2007/PartnerControls">
-  <documentManagement>
-    <TaxCatchAll xmlns="e4630c08-604a-4747-8316-79b27a493b54" xsi:nil="true"/>
-    <lcf76f155ced4ddcb4097134ff3c332f xmlns="1eefcffa-2c52-4522-b14d-6b75b9e3d0d3">
-      <Terms xmlns="http://schemas.microsoft.com/office/infopath/2007/PartnerControls"/>
-    </lcf76f155ced4ddcb4097134ff3c332f>
-  </documentManagement>
-</p:properties>
+<file path=customXml/itemProps1.xml><?xml version="1.0" encoding="utf-8"?>
+<ds:datastoreItem xmlns:ds="http://schemas.openxmlformats.org/officeDocument/2006/customXml" ds:itemID="{912EA357-46F9-46F1-8C45-0E5716D7F256}">
+  <ds:schemaRefs>
+    <ds:schemaRef ds:uri="http://schemas.microsoft.com/office/2006/metadata/properties"/>
+    <ds:schemaRef ds:uri="http://schemas.microsoft.com/office/infopath/2007/PartnerControls"/>
+    <ds:schemaRef ds:uri="e4630c08-604a-4747-8316-79b27a493b54"/>
+    <ds:schemaRef ds:uri="1eefcffa-2c52-4522-b14d-6b75b9e3d0d3"/>
+  </ds:schemaRefs>
+</ds:datastoreItem>
 </file>
 
-<file path=customXml/itemProps1.xml><?xml version="1.0" encoding="utf-8"?>
+<file path=customXml/itemProps2.xml><?xml version="1.0" encoding="utf-8"?>
 <ds:datastoreItem xmlns:ds="http://schemas.openxmlformats.org/officeDocument/2006/customXml" ds:itemID="{E64FE234-9E7C-454E-835C-338CE951F652}">
   <ds:schemaRefs>
     <ds:schemaRef ds:uri="http://schemas.microsoft.com/office/2006/metadata/contentType"/>
@@ -6116,21 +7095,10 @@
 </ds:datastoreItem>
 </file>
 
-<file path=customXml/itemProps2.xml><?xml version="1.0" encoding="utf-8"?>
+<file path=customXml/itemProps3.xml><?xml version="1.0" encoding="utf-8"?>
 <ds:datastoreItem xmlns:ds="http://schemas.openxmlformats.org/officeDocument/2006/customXml" ds:itemID="{D7D14777-938E-4E80-87A2-57550742FE95}">
   <ds:schemaRefs>
     <ds:schemaRef ds:uri="http://schemas.microsoft.com/sharepoint/v3/contenttype/forms"/>
   </ds:schemaRefs>
 </ds:datastoreItem>
-</file>
-
-<file path=customXml/itemProps3.xml><?xml version="1.0" encoding="utf-8"?>
-<ds:datastoreItem xmlns:ds="http://schemas.openxmlformats.org/officeDocument/2006/customXml" ds:itemID="{912EA357-46F9-46F1-8C45-0E5716D7F256}">
-  <ds:schemaRefs>
-    <ds:schemaRef ds:uri="http://schemas.microsoft.com/office/2006/metadata/properties"/>
-    <ds:schemaRef ds:uri="http://schemas.microsoft.com/office/infopath/2007/PartnerControls"/>
-    <ds:schemaRef ds:uri="e4630c08-604a-4747-8316-79b27a493b54"/>
-    <ds:schemaRef ds:uri="1eefcffa-2c52-4522-b14d-6b75b9e3d0d3"/>
-  </ds:schemaRefs>
-</ds:datastoreItem>
 </file>
</xml_diff>